<commit_message>
coomit and staged together
</commit_message>
<xml_diff>
--- a/Git Command.docx
+++ b/Git Command.docx
@@ -897,20 +897,97 @@
         </w:rPr>
         <w:t xml:space="preserve"> executed”</w:t>
       </w:r>
+    </w:p>
+    <w:p>
+      <w:pPr>
+        <w:rPr>
+          <w:rFonts w:ascii="Times New Roman" w:hAnsi="Times New Roman" w:cs="Times New Roman"/>
+          <w:b/>
+          <w:sz w:val="24"/>
+          <w:szCs w:val="24"/>
+          <w:lang w:val="en-US"/>
+        </w:rPr>
+      </w:pPr>
+      <w:proofErr w:type="spellStart"/>
+      <w:r>
+        <w:rPr>
+          <w:rFonts w:ascii="Times New Roman" w:hAnsi="Times New Roman" w:cs="Times New Roman"/>
+          <w:b/>
+          <w:sz w:val="24"/>
+          <w:szCs w:val="24"/>
+          <w:lang w:val="en-US"/>
+        </w:rPr>
+        <w:t>Stagged</w:t>
+      </w:r>
+      <w:proofErr w:type="spellEnd"/>
+      <w:r>
+        <w:rPr>
+          <w:rFonts w:ascii="Times New Roman" w:hAnsi="Times New Roman" w:cs="Times New Roman"/>
+          <w:b/>
+          <w:sz w:val="24"/>
+          <w:szCs w:val="24"/>
+          <w:lang w:val="en-US"/>
+        </w:rPr>
+        <w:t xml:space="preserve"> and commit together: </w:t>
+      </w:r>
+      <w:proofErr w:type="spellStart"/>
+      <w:r>
+        <w:rPr>
+          <w:rFonts w:ascii="Times New Roman" w:hAnsi="Times New Roman" w:cs="Times New Roman"/>
+          <w:b/>
+          <w:sz w:val="24"/>
+          <w:szCs w:val="24"/>
+          <w:lang w:val="en-US"/>
+        </w:rPr>
+        <w:t>git</w:t>
+      </w:r>
+      <w:proofErr w:type="spellEnd"/>
+      <w:r>
+        <w:rPr>
+          <w:rFonts w:ascii="Times New Roman" w:hAnsi="Times New Roman" w:cs="Times New Roman"/>
+          <w:b/>
+          <w:sz w:val="24"/>
+          <w:szCs w:val="24"/>
+          <w:lang w:val="en-US"/>
+        </w:rPr>
+        <w:t xml:space="preserve"> commit –a –m “</w:t>
+      </w:r>
+      <w:proofErr w:type="spellStart"/>
+      <w:r>
+        <w:rPr>
+          <w:rFonts w:ascii="Times New Roman" w:hAnsi="Times New Roman" w:cs="Times New Roman"/>
+          <w:b/>
+          <w:sz w:val="24"/>
+          <w:szCs w:val="24"/>
+          <w:lang w:val="en-US"/>
+        </w:rPr>
+        <w:t>coomit</w:t>
+      </w:r>
+      <w:proofErr w:type="spellEnd"/>
+      <w:r>
+        <w:rPr>
+          <w:rFonts w:ascii="Times New Roman" w:hAnsi="Times New Roman" w:cs="Times New Roman"/>
+          <w:b/>
+          <w:sz w:val="24"/>
+          <w:szCs w:val="24"/>
+          <w:lang w:val="en-US"/>
+        </w:rPr>
+        <w:t xml:space="preserve"> and staged together”</w:t>
+      </w:r>
+    </w:p>
+    <w:p>
+      <w:pPr>
+        <w:jc w:val="center"/>
+        <w:rPr>
+          <w:rFonts w:ascii="Times New Roman" w:hAnsi="Times New Roman" w:cs="Times New Roman"/>
+          <w:b/>
+          <w:sz w:val="24"/>
+          <w:szCs w:val="24"/>
+          <w:lang w:val="en-US"/>
+        </w:rPr>
+      </w:pPr>
       <w:bookmarkStart w:id="0" w:name="_GoBack"/>
       <w:bookmarkEnd w:id="0"/>
-    </w:p>
-    <w:p>
-      <w:pPr>
-        <w:jc w:val="center"/>
-        <w:rPr>
-          <w:rFonts w:ascii="Times New Roman" w:hAnsi="Times New Roman" w:cs="Times New Roman"/>
-          <w:b/>
-          <w:sz w:val="24"/>
-          <w:szCs w:val="24"/>
-          <w:lang w:val="en-US"/>
-        </w:rPr>
-      </w:pPr>
     </w:p>
     <w:p>
       <w:pPr>

</xml_diff>

<commit_message>
Add command log -p
</commit_message>
<xml_diff>
--- a/Git Command.docx
+++ b/Git Command.docx
@@ -977,17 +977,60 @@
     </w:p>
     <w:p>
       <w:pPr>
-        <w:jc w:val="center"/>
-        <w:rPr>
-          <w:rFonts w:ascii="Times New Roman" w:hAnsi="Times New Roman" w:cs="Times New Roman"/>
-          <w:b/>
-          <w:sz w:val="24"/>
-          <w:szCs w:val="24"/>
-          <w:lang w:val="en-US"/>
-        </w:rPr>
-      </w:pPr>
+        <w:rPr>
+          <w:rFonts w:ascii="Times New Roman" w:hAnsi="Times New Roman" w:cs="Times New Roman"/>
+          <w:b/>
+          <w:sz w:val="24"/>
+          <w:szCs w:val="24"/>
+          <w:lang w:val="en-US"/>
+        </w:rPr>
+      </w:pPr>
+      <w:r>
+        <w:rPr>
+          <w:rFonts w:ascii="Times New Roman" w:hAnsi="Times New Roman" w:cs="Times New Roman"/>
+          <w:b/>
+          <w:sz w:val="24"/>
+          <w:szCs w:val="24"/>
+          <w:lang w:val="en-US"/>
+        </w:rPr>
+        <w:t xml:space="preserve">For details log: </w:t>
+      </w:r>
+      <w:proofErr w:type="spellStart"/>
+      <w:r>
+        <w:rPr>
+          <w:rFonts w:ascii="Times New Roman" w:hAnsi="Times New Roman" w:cs="Times New Roman"/>
+          <w:b/>
+          <w:sz w:val="24"/>
+          <w:szCs w:val="24"/>
+          <w:lang w:val="en-US"/>
+        </w:rPr>
+        <w:t>git</w:t>
+      </w:r>
+      <w:proofErr w:type="spellEnd"/>
+      <w:r>
+        <w:rPr>
+          <w:rFonts w:ascii="Times New Roman" w:hAnsi="Times New Roman" w:cs="Times New Roman"/>
+          <w:b/>
+          <w:sz w:val="24"/>
+          <w:szCs w:val="24"/>
+          <w:lang w:val="en-US"/>
+        </w:rPr>
+        <w:t xml:space="preserve"> lop -p</w:t>
+      </w:r>
       <w:bookmarkStart w:id="0" w:name="_GoBack"/>
       <w:bookmarkEnd w:id="0"/>
+    </w:p>
+    <w:p>
+      <w:pPr>
+        <w:jc w:val="center"/>
+        <w:rPr>
+          <w:rFonts w:ascii="Times New Roman" w:hAnsi="Times New Roman" w:cs="Times New Roman"/>
+          <w:b/>
+          <w:sz w:val="24"/>
+          <w:szCs w:val="24"/>
+          <w:lang w:val="en-US"/>
+        </w:rPr>
+      </w:pPr>
     </w:p>
     <w:p>
       <w:pPr>

</xml_diff>

<commit_message>
Commit with new command
</commit_message>
<xml_diff>
--- a/Git Command.docx
+++ b/Git Command.docx
@@ -1015,13 +1015,381 @@
           <w:szCs w:val="24"/>
           <w:lang w:val="en-US"/>
         </w:rPr>
-        <w:t xml:space="preserve"> lop -p</w:t>
+        <w:t xml:space="preserve"> lop </w:t>
+      </w:r>
+      <w:r>
+        <w:rPr>
+          <w:rFonts w:ascii="Times New Roman" w:hAnsi="Times New Roman" w:cs="Times New Roman"/>
+          <w:b/>
+          <w:sz w:val="24"/>
+          <w:szCs w:val="24"/>
+          <w:lang w:val="en-US"/>
+        </w:rPr>
+        <w:t>–</w:t>
+      </w:r>
+      <w:r>
+        <w:rPr>
+          <w:rFonts w:ascii="Times New Roman" w:hAnsi="Times New Roman" w:cs="Times New Roman"/>
+          <w:b/>
+          <w:sz w:val="24"/>
+          <w:szCs w:val="24"/>
+          <w:lang w:val="en-US"/>
+        </w:rPr>
+        <w:t>p</w:t>
+      </w:r>
+    </w:p>
+    <w:p>
+      <w:pPr>
+        <w:rPr>
+          <w:rFonts w:ascii="Times New Roman" w:hAnsi="Times New Roman" w:cs="Times New Roman"/>
+          <w:b/>
+          <w:sz w:val="24"/>
+          <w:szCs w:val="24"/>
+          <w:lang w:val="en-US"/>
+        </w:rPr>
+      </w:pPr>
+      <w:r>
+        <w:rPr>
+          <w:rFonts w:ascii="Times New Roman" w:hAnsi="Times New Roman" w:cs="Times New Roman"/>
+          <w:b/>
+          <w:sz w:val="24"/>
+          <w:szCs w:val="24"/>
+          <w:lang w:val="en-US"/>
+        </w:rPr>
+        <w:t xml:space="preserve">For </w:t>
+      </w:r>
+      <w:proofErr w:type="spellStart"/>
+      <w:r>
+        <w:rPr>
+          <w:rFonts w:ascii="Times New Roman" w:hAnsi="Times New Roman" w:cs="Times New Roman"/>
+          <w:b/>
+          <w:sz w:val="24"/>
+          <w:szCs w:val="24"/>
+          <w:lang w:val="en-US"/>
+        </w:rPr>
+        <w:t>queit</w:t>
+      </w:r>
+      <w:proofErr w:type="spellEnd"/>
+      <w:r>
+        <w:rPr>
+          <w:rFonts w:ascii="Times New Roman" w:hAnsi="Times New Roman" w:cs="Times New Roman"/>
+          <w:b/>
+          <w:sz w:val="24"/>
+          <w:szCs w:val="24"/>
+          <w:lang w:val="en-US"/>
+        </w:rPr>
+        <w:t xml:space="preserve"> use: Q</w:t>
+      </w:r>
+    </w:p>
+    <w:p>
+      <w:pPr>
+        <w:rPr>
+          <w:rFonts w:ascii="Times New Roman" w:hAnsi="Times New Roman" w:cs="Times New Roman"/>
+          <w:b/>
+          <w:sz w:val="24"/>
+          <w:szCs w:val="24"/>
+          <w:lang w:val="en-US"/>
+        </w:rPr>
+      </w:pPr>
+      <w:r>
+        <w:rPr>
+          <w:rFonts w:ascii="Times New Roman" w:hAnsi="Times New Roman" w:cs="Times New Roman"/>
+          <w:b/>
+          <w:sz w:val="24"/>
+          <w:szCs w:val="24"/>
+          <w:lang w:val="en-US"/>
+        </w:rPr>
+        <w:t xml:space="preserve">For </w:t>
+      </w:r>
+      <w:proofErr w:type="spellStart"/>
+      <w:r>
+        <w:rPr>
+          <w:rFonts w:ascii="Times New Roman" w:hAnsi="Times New Roman" w:cs="Times New Roman"/>
+          <w:b/>
+          <w:sz w:val="24"/>
+          <w:szCs w:val="24"/>
+          <w:lang w:val="en-US"/>
+        </w:rPr>
+        <w:t>cronocila</w:t>
+      </w:r>
+      <w:proofErr w:type="spellEnd"/>
+      <w:r>
+        <w:rPr>
+          <w:rFonts w:ascii="Times New Roman" w:hAnsi="Times New Roman" w:cs="Times New Roman"/>
+          <w:b/>
+          <w:sz w:val="24"/>
+          <w:szCs w:val="24"/>
+          <w:lang w:val="en-US"/>
+        </w:rPr>
+        <w:t xml:space="preserve"> order: </w:t>
+      </w:r>
+      <w:proofErr w:type="spellStart"/>
+      <w:r>
+        <w:rPr>
+          <w:rFonts w:ascii="Times New Roman" w:hAnsi="Times New Roman" w:cs="Times New Roman"/>
+          <w:b/>
+          <w:sz w:val="24"/>
+          <w:szCs w:val="24"/>
+          <w:lang w:val="en-US"/>
+        </w:rPr>
+        <w:t>gitreflog</w:t>
+      </w:r>
+      <w:proofErr w:type="spellEnd"/>
+    </w:p>
+    <w:p>
+      <w:pPr>
+        <w:rPr>
+          <w:rFonts w:ascii="Times New Roman" w:hAnsi="Times New Roman" w:cs="Times New Roman"/>
+          <w:b/>
+          <w:sz w:val="24"/>
+          <w:szCs w:val="24"/>
+          <w:lang w:val="en-US"/>
+        </w:rPr>
+      </w:pPr>
+      <w:r>
+        <w:rPr>
+          <w:rFonts w:ascii="Times New Roman" w:hAnsi="Times New Roman" w:cs="Times New Roman"/>
+          <w:b/>
+          <w:sz w:val="24"/>
+          <w:szCs w:val="24"/>
+          <w:lang w:val="en-US"/>
+        </w:rPr>
+        <w:t xml:space="preserve">For </w:t>
+      </w:r>
+      <w:proofErr w:type="spellStart"/>
+      <w:r>
+        <w:rPr>
+          <w:rFonts w:ascii="Times New Roman" w:hAnsi="Times New Roman" w:cs="Times New Roman"/>
+          <w:b/>
+          <w:sz w:val="24"/>
+          <w:szCs w:val="24"/>
+          <w:lang w:val="en-US"/>
+        </w:rPr>
+        <w:t>Git</w:t>
+      </w:r>
+      <w:proofErr w:type="spellEnd"/>
+      <w:r>
+        <w:rPr>
+          <w:rFonts w:ascii="Times New Roman" w:hAnsi="Times New Roman" w:cs="Times New Roman"/>
+          <w:b/>
+          <w:sz w:val="24"/>
+          <w:szCs w:val="24"/>
+          <w:lang w:val="en-US"/>
+        </w:rPr>
+        <w:t xml:space="preserve"> specific hash details: </w:t>
+      </w:r>
+      <w:proofErr w:type="spellStart"/>
+      <w:r>
+        <w:rPr>
+          <w:rFonts w:ascii="Times New Roman" w:hAnsi="Times New Roman" w:cs="Times New Roman"/>
+          <w:b/>
+          <w:sz w:val="24"/>
+          <w:szCs w:val="24"/>
+          <w:lang w:val="en-US"/>
+        </w:rPr>
+        <w:t>git</w:t>
+      </w:r>
+      <w:proofErr w:type="spellEnd"/>
+      <w:r>
+        <w:rPr>
+          <w:rFonts w:ascii="Times New Roman" w:hAnsi="Times New Roman" w:cs="Times New Roman"/>
+          <w:b/>
+          <w:sz w:val="24"/>
+          <w:szCs w:val="24"/>
+          <w:lang w:val="en-US"/>
+        </w:rPr>
+        <w:t xml:space="preserve"> show &lt;</w:t>
+      </w:r>
+      <w:proofErr w:type="spellStart"/>
+      <w:r>
+        <w:rPr>
+          <w:rFonts w:ascii="Times New Roman" w:hAnsi="Times New Roman" w:cs="Times New Roman"/>
+          <w:b/>
+          <w:sz w:val="24"/>
+          <w:szCs w:val="24"/>
+          <w:lang w:val="en-US"/>
+        </w:rPr>
+        <w:t>Hashcode</w:t>
+      </w:r>
+      <w:proofErr w:type="spellEnd"/>
+      <w:r>
+        <w:rPr>
+          <w:rFonts w:ascii="Times New Roman" w:hAnsi="Times New Roman" w:cs="Times New Roman"/>
+          <w:b/>
+          <w:sz w:val="24"/>
+          <w:szCs w:val="24"/>
+          <w:lang w:val="en-US"/>
+        </w:rPr>
+        <w:t>&gt;</w:t>
+      </w:r>
+    </w:p>
+    <w:p>
+      <w:pPr>
+        <w:rPr>
+          <w:rFonts w:ascii="Times New Roman" w:hAnsi="Times New Roman" w:cs="Times New Roman"/>
+          <w:b/>
+          <w:sz w:val="24"/>
+          <w:szCs w:val="24"/>
+          <w:lang w:val="en-US"/>
+        </w:rPr>
+      </w:pPr>
+      <w:r>
+        <w:rPr>
+          <w:rFonts w:ascii="Times New Roman" w:hAnsi="Times New Roman" w:cs="Times New Roman"/>
+          <w:b/>
+          <w:sz w:val="24"/>
+          <w:szCs w:val="24"/>
+          <w:lang w:val="en-US"/>
+        </w:rPr>
+        <w:t xml:space="preserve">For delete the file: </w:t>
+      </w:r>
+      <w:proofErr w:type="spellStart"/>
+      <w:r>
+        <w:rPr>
+          <w:rFonts w:ascii="Times New Roman" w:hAnsi="Times New Roman" w:cs="Times New Roman"/>
+          <w:b/>
+          <w:sz w:val="24"/>
+          <w:szCs w:val="24"/>
+          <w:lang w:val="en-US"/>
+        </w:rPr>
+        <w:t>git</w:t>
+      </w:r>
+      <w:proofErr w:type="spellEnd"/>
+      <w:r>
+        <w:rPr>
+          <w:rFonts w:ascii="Times New Roman" w:hAnsi="Times New Roman" w:cs="Times New Roman"/>
+          <w:b/>
+          <w:sz w:val="24"/>
+          <w:szCs w:val="24"/>
+          <w:lang w:val="en-US"/>
+        </w:rPr>
+        <w:t xml:space="preserve"> </w:t>
+      </w:r>
+      <w:proofErr w:type="spellStart"/>
+      <w:r>
+        <w:rPr>
+          <w:rFonts w:ascii="Times New Roman" w:hAnsi="Times New Roman" w:cs="Times New Roman"/>
+          <w:b/>
+          <w:sz w:val="24"/>
+          <w:szCs w:val="24"/>
+          <w:lang w:val="en-US"/>
+        </w:rPr>
+        <w:t>rm</w:t>
+      </w:r>
+      <w:proofErr w:type="spellEnd"/>
+      <w:r>
+        <w:rPr>
+          <w:rFonts w:ascii="Times New Roman" w:hAnsi="Times New Roman" w:cs="Times New Roman"/>
+          <w:b/>
+          <w:sz w:val="24"/>
+          <w:szCs w:val="24"/>
+          <w:lang w:val="en-US"/>
+        </w:rPr>
+        <w:t xml:space="preserve"> &lt;file name&gt;</w:t>
+      </w:r>
+    </w:p>
+    <w:p>
+      <w:pPr>
+        <w:rPr>
+          <w:rFonts w:ascii="Times New Roman" w:hAnsi="Times New Roman" w:cs="Times New Roman"/>
+          <w:b/>
+          <w:sz w:val="24"/>
+          <w:szCs w:val="24"/>
+          <w:lang w:val="en-US"/>
+        </w:rPr>
+      </w:pPr>
+      <w:r>
+        <w:rPr>
+          <w:rFonts w:ascii="Times New Roman" w:hAnsi="Times New Roman" w:cs="Times New Roman"/>
+          <w:b/>
+          <w:sz w:val="24"/>
+          <w:szCs w:val="24"/>
+          <w:lang w:val="en-US"/>
+        </w:rPr>
+        <w:t xml:space="preserve">For rename file: </w:t>
+      </w:r>
+      <w:proofErr w:type="spellStart"/>
+      <w:r>
+        <w:rPr>
+          <w:rFonts w:ascii="Times New Roman" w:hAnsi="Times New Roman" w:cs="Times New Roman"/>
+          <w:b/>
+          <w:sz w:val="24"/>
+          <w:szCs w:val="24"/>
+          <w:lang w:val="en-US"/>
+        </w:rPr>
+        <w:t>git</w:t>
+      </w:r>
+      <w:proofErr w:type="spellEnd"/>
+      <w:r>
+        <w:rPr>
+          <w:rFonts w:ascii="Times New Roman" w:hAnsi="Times New Roman" w:cs="Times New Roman"/>
+          <w:b/>
+          <w:sz w:val="24"/>
+          <w:szCs w:val="24"/>
+          <w:lang w:val="en-US"/>
+        </w:rPr>
+        <w:t xml:space="preserve"> mv &lt;old file name with extension</w:t>
+      </w:r>
+      <w:proofErr w:type="gramStart"/>
+      <w:r>
+        <w:rPr>
+          <w:rFonts w:ascii="Times New Roman" w:hAnsi="Times New Roman" w:cs="Times New Roman"/>
+          <w:b/>
+          <w:sz w:val="24"/>
+          <w:szCs w:val="24"/>
+          <w:lang w:val="en-US"/>
+        </w:rPr>
+        <w:t>&gt;  &lt;</w:t>
+      </w:r>
+      <w:proofErr w:type="gramEnd"/>
+      <w:r>
+        <w:rPr>
+          <w:rFonts w:ascii="Times New Roman" w:hAnsi="Times New Roman" w:cs="Times New Roman"/>
+          <w:b/>
+          <w:sz w:val="24"/>
+          <w:szCs w:val="24"/>
+          <w:lang w:val="en-US"/>
+        </w:rPr>
+        <w:t>new file name with extension&gt;</w:t>
       </w:r>
       <w:bookmarkStart w:id="0" w:name="_GoBack"/>
       <w:bookmarkEnd w:id="0"/>
     </w:p>
     <w:p>
       <w:pPr>
+        <w:rPr>
+          <w:rFonts w:ascii="Times New Roman" w:hAnsi="Times New Roman" w:cs="Times New Roman"/>
+          <w:b/>
+          <w:sz w:val="24"/>
+          <w:szCs w:val="24"/>
+          <w:lang w:val="en-US"/>
+        </w:rPr>
+      </w:pPr>
+    </w:p>
+    <w:p>
+      <w:pPr>
+        <w:rPr>
+          <w:rFonts w:ascii="Times New Roman" w:hAnsi="Times New Roman" w:cs="Times New Roman"/>
+          <w:b/>
+          <w:sz w:val="24"/>
+          <w:szCs w:val="24"/>
+          <w:lang w:val="en-US"/>
+        </w:rPr>
+      </w:pPr>
+    </w:p>
+    <w:p>
+      <w:pPr>
+        <w:rPr>
+          <w:rFonts w:ascii="Times New Roman" w:hAnsi="Times New Roman" w:cs="Times New Roman"/>
+          <w:b/>
+          <w:sz w:val="24"/>
+          <w:szCs w:val="24"/>
+          <w:lang w:val="en-US"/>
+        </w:rPr>
+      </w:pPr>
+    </w:p>
+    <w:p>
+      <w:pPr>
         <w:jc w:val="center"/>
         <w:rPr>
           <w:rFonts w:ascii="Times New Roman" w:hAnsi="Times New Roman" w:cs="Times New Roman"/>
@@ -1312,6 +1680,7 @@
           <w:szCs w:val="24"/>
           <w:lang w:val="en-US"/>
         </w:rPr>
+        <w:lastRenderedPageBreak/>
         <w:t xml:space="preserve">For set user name:  </w:t>
       </w:r>
       <w:proofErr w:type="spellStart"/>

</xml_diff>

<commit_message>
First commit in new branch
</commit_message>
<xml_diff>
--- a/Git Command.docx
+++ b/Git Command.docx
@@ -1328,7 +1328,864 @@
           <w:szCs w:val="24"/>
           <w:lang w:val="en-US"/>
         </w:rPr>
-        <w:t xml:space="preserve"> mv &lt;old file name with extension</w:t>
+        <w:t xml:space="preserve"> mv &lt;old file name with extension&gt; </w:t>
+      </w:r>
+      <w:r>
+        <w:rPr>
+          <w:rFonts w:ascii="Times New Roman" w:hAnsi="Times New Roman" w:cs="Times New Roman"/>
+          <w:b/>
+          <w:sz w:val="24"/>
+          <w:szCs w:val="24"/>
+          <w:lang w:val="en-US"/>
+        </w:rPr>
+        <w:t xml:space="preserve"> </w:t>
+      </w:r>
+      <w:r>
+        <w:rPr>
+          <w:rFonts w:ascii="Times New Roman" w:hAnsi="Times New Roman" w:cs="Times New Roman"/>
+          <w:b/>
+          <w:sz w:val="24"/>
+          <w:szCs w:val="24"/>
+          <w:lang w:val="en-US"/>
+        </w:rPr>
+        <w:t xml:space="preserve"> &lt;new file name with extension&gt;</w:t>
+      </w:r>
+    </w:p>
+    <w:p>
+      <w:pPr>
+        <w:rPr>
+          <w:rFonts w:ascii="Times New Roman" w:hAnsi="Times New Roman" w:cs="Times New Roman"/>
+          <w:b/>
+          <w:sz w:val="24"/>
+          <w:szCs w:val="24"/>
+          <w:lang w:val="en-US"/>
+        </w:rPr>
+      </w:pPr>
+      <w:proofErr w:type="spellStart"/>
+      <w:r>
+        <w:rPr>
+          <w:rFonts w:ascii="Times New Roman" w:hAnsi="Times New Roman" w:cs="Times New Roman"/>
+          <w:b/>
+          <w:sz w:val="24"/>
+          <w:szCs w:val="24"/>
+          <w:lang w:val="en-US"/>
+        </w:rPr>
+        <w:t>Unstage</w:t>
+      </w:r>
+      <w:proofErr w:type="spellEnd"/>
+      <w:r>
+        <w:rPr>
+          <w:rFonts w:ascii="Times New Roman" w:hAnsi="Times New Roman" w:cs="Times New Roman"/>
+          <w:b/>
+          <w:sz w:val="24"/>
+          <w:szCs w:val="24"/>
+          <w:lang w:val="en-US"/>
+        </w:rPr>
+        <w:t xml:space="preserve"> to </w:t>
+      </w:r>
+      <w:proofErr w:type="spellStart"/>
+      <w:r>
+        <w:rPr>
+          <w:rFonts w:ascii="Times New Roman" w:hAnsi="Times New Roman" w:cs="Times New Roman"/>
+          <w:b/>
+          <w:sz w:val="24"/>
+          <w:szCs w:val="24"/>
+          <w:lang w:val="en-US"/>
+        </w:rPr>
+        <w:t>Git</w:t>
+      </w:r>
+      <w:proofErr w:type="spellEnd"/>
+      <w:r>
+        <w:rPr>
+          <w:rFonts w:ascii="Times New Roman" w:hAnsi="Times New Roman" w:cs="Times New Roman"/>
+          <w:b/>
+          <w:sz w:val="24"/>
+          <w:szCs w:val="24"/>
+          <w:lang w:val="en-US"/>
+        </w:rPr>
+        <w:t xml:space="preserve"> File: </w:t>
+      </w:r>
+      <w:proofErr w:type="spellStart"/>
+      <w:r>
+        <w:rPr>
+          <w:rFonts w:ascii="Times New Roman" w:hAnsi="Times New Roman" w:cs="Times New Roman"/>
+          <w:b/>
+          <w:sz w:val="24"/>
+          <w:szCs w:val="24"/>
+          <w:lang w:val="en-US"/>
+        </w:rPr>
+        <w:t>git</w:t>
+      </w:r>
+      <w:proofErr w:type="spellEnd"/>
+      <w:r>
+        <w:rPr>
+          <w:rFonts w:ascii="Times New Roman" w:hAnsi="Times New Roman" w:cs="Times New Roman"/>
+          <w:b/>
+          <w:sz w:val="24"/>
+          <w:szCs w:val="24"/>
+          <w:lang w:val="en-US"/>
+        </w:rPr>
+        <w:t xml:space="preserve"> reset Head &lt;File Name&gt;</w:t>
+      </w:r>
+    </w:p>
+    <w:p>
+      <w:pPr>
+        <w:rPr>
+          <w:rFonts w:ascii="Times New Roman" w:hAnsi="Times New Roman" w:cs="Times New Roman"/>
+          <w:b/>
+          <w:sz w:val="24"/>
+          <w:szCs w:val="24"/>
+          <w:lang w:val="en-US"/>
+        </w:rPr>
+      </w:pPr>
+      <w:proofErr w:type="spellStart"/>
+      <w:r>
+        <w:rPr>
+          <w:rFonts w:ascii="Times New Roman" w:hAnsi="Times New Roman" w:cs="Times New Roman"/>
+          <w:b/>
+          <w:sz w:val="24"/>
+          <w:szCs w:val="24"/>
+          <w:lang w:val="en-US"/>
+        </w:rPr>
+        <w:t>Unstage</w:t>
+      </w:r>
+      <w:proofErr w:type="spellEnd"/>
+      <w:r>
+        <w:rPr>
+          <w:rFonts w:ascii="Times New Roman" w:hAnsi="Times New Roman" w:cs="Times New Roman"/>
+          <w:b/>
+          <w:sz w:val="24"/>
+          <w:szCs w:val="24"/>
+          <w:lang w:val="en-US"/>
+        </w:rPr>
+        <w:t xml:space="preserve"> for all file: </w:t>
+      </w:r>
+      <w:proofErr w:type="spellStart"/>
+      <w:r>
+        <w:rPr>
+          <w:rFonts w:ascii="Times New Roman" w:hAnsi="Times New Roman" w:cs="Times New Roman"/>
+          <w:b/>
+          <w:sz w:val="24"/>
+          <w:szCs w:val="24"/>
+          <w:lang w:val="en-US"/>
+        </w:rPr>
+        <w:t>git</w:t>
+      </w:r>
+      <w:proofErr w:type="spellEnd"/>
+      <w:r>
+        <w:rPr>
+          <w:rFonts w:ascii="Times New Roman" w:hAnsi="Times New Roman" w:cs="Times New Roman"/>
+          <w:b/>
+          <w:sz w:val="24"/>
+          <w:szCs w:val="24"/>
+          <w:lang w:val="en-US"/>
+        </w:rPr>
+        <w:t xml:space="preserve"> reset Head -p</w:t>
+      </w:r>
+    </w:p>
+    <w:p>
+      <w:pPr>
+        <w:rPr>
+          <w:rFonts w:ascii="Times New Roman" w:hAnsi="Times New Roman" w:cs="Times New Roman"/>
+          <w:b/>
+          <w:sz w:val="24"/>
+          <w:szCs w:val="24"/>
+          <w:lang w:val="en-US"/>
+        </w:rPr>
+      </w:pPr>
+    </w:p>
+    <w:p>
+      <w:pPr>
+        <w:rPr>
+          <w:rFonts w:ascii="Times New Roman" w:hAnsi="Times New Roman" w:cs="Times New Roman"/>
+          <w:b/>
+          <w:sz w:val="24"/>
+          <w:szCs w:val="24"/>
+          <w:lang w:val="en-US"/>
+        </w:rPr>
+      </w:pPr>
+    </w:p>
+    <w:p>
+      <w:pPr>
+        <w:rPr>
+          <w:rFonts w:ascii="Times New Roman" w:hAnsi="Times New Roman" w:cs="Times New Roman"/>
+          <w:b/>
+          <w:sz w:val="24"/>
+          <w:szCs w:val="24"/>
+          <w:lang w:val="en-US"/>
+        </w:rPr>
+      </w:pPr>
+      <w:r>
+        <w:rPr>
+          <w:rFonts w:ascii="Times New Roman" w:hAnsi="Times New Roman" w:cs="Times New Roman"/>
+          <w:b/>
+          <w:sz w:val="24"/>
+          <w:szCs w:val="24"/>
+          <w:lang w:val="en-US"/>
+        </w:rPr>
+        <w:t xml:space="preserve">Rollback Command: </w:t>
+      </w:r>
+      <w:proofErr w:type="spellStart"/>
+      <w:r>
+        <w:rPr>
+          <w:rFonts w:ascii="Times New Roman" w:hAnsi="Times New Roman" w:cs="Times New Roman"/>
+          <w:b/>
+          <w:sz w:val="24"/>
+          <w:szCs w:val="24"/>
+          <w:lang w:val="en-US"/>
+        </w:rPr>
+        <w:t>git</w:t>
+      </w:r>
+      <w:proofErr w:type="spellEnd"/>
+      <w:r>
+        <w:rPr>
+          <w:rFonts w:ascii="Times New Roman" w:hAnsi="Times New Roman" w:cs="Times New Roman"/>
+          <w:b/>
+          <w:sz w:val="24"/>
+          <w:szCs w:val="24"/>
+          <w:lang w:val="en-US"/>
+        </w:rPr>
+        <w:t xml:space="preserve"> revert Head (Revert last </w:t>
+      </w:r>
+      <w:proofErr w:type="spellStart"/>
+      <w:r>
+        <w:rPr>
+          <w:rFonts w:ascii="Times New Roman" w:hAnsi="Times New Roman" w:cs="Times New Roman"/>
+          <w:b/>
+          <w:sz w:val="24"/>
+          <w:szCs w:val="24"/>
+          <w:lang w:val="en-US"/>
+        </w:rPr>
+        <w:t>commited</w:t>
+      </w:r>
+      <w:proofErr w:type="spellEnd"/>
+      <w:r>
+        <w:rPr>
+          <w:rFonts w:ascii="Times New Roman" w:hAnsi="Times New Roman" w:cs="Times New Roman"/>
+          <w:b/>
+          <w:sz w:val="24"/>
+          <w:szCs w:val="24"/>
+          <w:lang w:val="en-US"/>
+        </w:rPr>
+        <w:t>)</w:t>
+      </w:r>
+    </w:p>
+    <w:p>
+      <w:pPr>
+        <w:rPr>
+          <w:rFonts w:ascii="Times New Roman" w:hAnsi="Times New Roman" w:cs="Times New Roman"/>
+          <w:b/>
+          <w:sz w:val="24"/>
+          <w:szCs w:val="24"/>
+          <w:lang w:val="en-US"/>
+        </w:rPr>
+      </w:pPr>
+      <w:r>
+        <w:rPr>
+          <w:rFonts w:ascii="Times New Roman" w:hAnsi="Times New Roman" w:cs="Times New Roman"/>
+          <w:b/>
+          <w:sz w:val="24"/>
+          <w:szCs w:val="24"/>
+          <w:lang w:val="en-US"/>
+        </w:rPr>
+        <w:t xml:space="preserve">For specific </w:t>
+      </w:r>
+      <w:proofErr w:type="spellStart"/>
+      <w:r>
+        <w:rPr>
+          <w:rFonts w:ascii="Times New Roman" w:hAnsi="Times New Roman" w:cs="Times New Roman"/>
+          <w:b/>
+          <w:sz w:val="24"/>
+          <w:szCs w:val="24"/>
+          <w:lang w:val="en-US"/>
+        </w:rPr>
+        <w:t>coomit</w:t>
+      </w:r>
+      <w:proofErr w:type="spellEnd"/>
+      <w:r>
+        <w:rPr>
+          <w:rFonts w:ascii="Times New Roman" w:hAnsi="Times New Roman" w:cs="Times New Roman"/>
+          <w:b/>
+          <w:sz w:val="24"/>
+          <w:szCs w:val="24"/>
+          <w:lang w:val="en-US"/>
+        </w:rPr>
+        <w:t xml:space="preserve"> roll back:</w:t>
+      </w:r>
+      <w:r>
+        <w:rPr>
+          <w:rFonts w:ascii="Times New Roman" w:hAnsi="Times New Roman" w:cs="Times New Roman"/>
+          <w:b/>
+          <w:sz w:val="24"/>
+          <w:szCs w:val="24"/>
+          <w:lang w:val="en-US"/>
+        </w:rPr>
+        <w:t xml:space="preserve"> </w:t>
+      </w:r>
+      <w:proofErr w:type="spellStart"/>
+      <w:r>
+        <w:rPr>
+          <w:rFonts w:ascii="Times New Roman" w:hAnsi="Times New Roman" w:cs="Times New Roman"/>
+          <w:b/>
+          <w:sz w:val="24"/>
+          <w:szCs w:val="24"/>
+          <w:lang w:val="en-US"/>
+        </w:rPr>
+        <w:t>git</w:t>
+      </w:r>
+      <w:proofErr w:type="spellEnd"/>
+      <w:r>
+        <w:rPr>
+          <w:rFonts w:ascii="Times New Roman" w:hAnsi="Times New Roman" w:cs="Times New Roman"/>
+          <w:b/>
+          <w:sz w:val="24"/>
+          <w:szCs w:val="24"/>
+          <w:lang w:val="en-US"/>
+        </w:rPr>
+        <w:t xml:space="preserve"> revert</w:t>
+      </w:r>
+      <w:r>
+        <w:rPr>
+          <w:rFonts w:ascii="Times New Roman" w:hAnsi="Times New Roman" w:cs="Times New Roman"/>
+          <w:b/>
+          <w:sz w:val="24"/>
+          <w:szCs w:val="24"/>
+          <w:lang w:val="en-US"/>
+        </w:rPr>
+        <w:t xml:space="preserve"> &lt;Hash Code&gt;</w:t>
+      </w:r>
+    </w:p>
+    <w:p>
+      <w:pPr>
+        <w:rPr>
+          <w:rFonts w:ascii="Times New Roman" w:hAnsi="Times New Roman" w:cs="Times New Roman"/>
+          <w:b/>
+          <w:sz w:val="24"/>
+          <w:szCs w:val="24"/>
+          <w:lang w:val="en-US"/>
+        </w:rPr>
+      </w:pPr>
+      <w:proofErr w:type="spellStart"/>
+      <w:r>
+        <w:rPr>
+          <w:rFonts w:ascii="Times New Roman" w:hAnsi="Times New Roman" w:cs="Times New Roman"/>
+          <w:b/>
+          <w:sz w:val="24"/>
+          <w:szCs w:val="24"/>
+          <w:lang w:val="en-US"/>
+        </w:rPr>
+        <w:t>Git</w:t>
+      </w:r>
+      <w:proofErr w:type="spellEnd"/>
+      <w:r>
+        <w:rPr>
+          <w:rFonts w:ascii="Times New Roman" w:hAnsi="Times New Roman" w:cs="Times New Roman"/>
+          <w:b/>
+          <w:sz w:val="24"/>
+          <w:szCs w:val="24"/>
+          <w:lang w:val="en-US"/>
+        </w:rPr>
+        <w:t xml:space="preserve"> tag any commit: </w:t>
+      </w:r>
+      <w:proofErr w:type="spellStart"/>
+      <w:r>
+        <w:rPr>
+          <w:rFonts w:ascii="Times New Roman" w:hAnsi="Times New Roman" w:cs="Times New Roman"/>
+          <w:b/>
+          <w:sz w:val="24"/>
+          <w:szCs w:val="24"/>
+          <w:lang w:val="en-US"/>
+        </w:rPr>
+        <w:t>git</w:t>
+      </w:r>
+      <w:proofErr w:type="spellEnd"/>
+      <w:r>
+        <w:rPr>
+          <w:rFonts w:ascii="Times New Roman" w:hAnsi="Times New Roman" w:cs="Times New Roman"/>
+          <w:b/>
+          <w:sz w:val="24"/>
+          <w:szCs w:val="24"/>
+          <w:lang w:val="en-US"/>
+        </w:rPr>
+        <w:t xml:space="preserve"> tag &lt;Tag name&gt;</w:t>
+      </w:r>
+    </w:p>
+    <w:p>
+      <w:pPr>
+        <w:rPr>
+          <w:rFonts w:ascii="Times New Roman" w:hAnsi="Times New Roman" w:cs="Times New Roman"/>
+          <w:b/>
+          <w:sz w:val="24"/>
+          <w:szCs w:val="24"/>
+          <w:lang w:val="en-US"/>
+        </w:rPr>
+      </w:pPr>
+      <w:r>
+        <w:rPr>
+          <w:rFonts w:ascii="Times New Roman" w:hAnsi="Times New Roman" w:cs="Times New Roman"/>
+          <w:b/>
+          <w:sz w:val="24"/>
+          <w:szCs w:val="24"/>
+          <w:lang w:val="en-US"/>
+        </w:rPr>
+        <w:lastRenderedPageBreak/>
+        <w:t xml:space="preserve">Tag add wit message: </w:t>
+      </w:r>
+      <w:proofErr w:type="spellStart"/>
+      <w:r>
+        <w:rPr>
+          <w:rFonts w:ascii="Times New Roman" w:hAnsi="Times New Roman" w:cs="Times New Roman"/>
+          <w:b/>
+          <w:sz w:val="24"/>
+          <w:szCs w:val="24"/>
+          <w:lang w:val="en-US"/>
+        </w:rPr>
+        <w:t>git</w:t>
+      </w:r>
+      <w:proofErr w:type="spellEnd"/>
+      <w:r>
+        <w:rPr>
+          <w:rFonts w:ascii="Times New Roman" w:hAnsi="Times New Roman" w:cs="Times New Roman"/>
+          <w:b/>
+          <w:sz w:val="24"/>
+          <w:szCs w:val="24"/>
+          <w:lang w:val="en-US"/>
+        </w:rPr>
+        <w:t xml:space="preserve"> tag –a v2 –m “Message”</w:t>
+      </w:r>
+    </w:p>
+    <w:p>
+      <w:pPr>
+        <w:rPr>
+          <w:rFonts w:ascii="Times New Roman" w:hAnsi="Times New Roman" w:cs="Times New Roman"/>
+          <w:b/>
+          <w:sz w:val="24"/>
+          <w:szCs w:val="24"/>
+          <w:lang w:val="en-US"/>
+        </w:rPr>
+      </w:pPr>
+      <w:r>
+        <w:rPr>
+          <w:rFonts w:ascii="Times New Roman" w:hAnsi="Times New Roman" w:cs="Times New Roman"/>
+          <w:b/>
+          <w:sz w:val="24"/>
+          <w:szCs w:val="24"/>
+          <w:lang w:val="en-US"/>
+        </w:rPr>
+        <w:t xml:space="preserve">For all tag lit: </w:t>
+      </w:r>
+      <w:proofErr w:type="spellStart"/>
+      <w:r>
+        <w:rPr>
+          <w:rFonts w:ascii="Times New Roman" w:hAnsi="Times New Roman" w:cs="Times New Roman"/>
+          <w:b/>
+          <w:sz w:val="24"/>
+          <w:szCs w:val="24"/>
+          <w:lang w:val="en-US"/>
+        </w:rPr>
+        <w:t>git</w:t>
+      </w:r>
+      <w:proofErr w:type="spellEnd"/>
+      <w:r>
+        <w:rPr>
+          <w:rFonts w:ascii="Times New Roman" w:hAnsi="Times New Roman" w:cs="Times New Roman"/>
+          <w:b/>
+          <w:sz w:val="24"/>
+          <w:szCs w:val="24"/>
+          <w:lang w:val="en-US"/>
+        </w:rPr>
+        <w:t xml:space="preserve"> tag --list</w:t>
+      </w:r>
+    </w:p>
+    <w:p>
+      <w:pPr>
+        <w:rPr>
+          <w:rFonts w:ascii="Times New Roman" w:hAnsi="Times New Roman" w:cs="Times New Roman"/>
+          <w:b/>
+          <w:sz w:val="24"/>
+          <w:szCs w:val="24"/>
+          <w:lang w:val="en-US"/>
+        </w:rPr>
+      </w:pPr>
+      <w:r>
+        <w:rPr>
+          <w:rFonts w:ascii="Times New Roman" w:hAnsi="Times New Roman" w:cs="Times New Roman"/>
+          <w:b/>
+          <w:sz w:val="24"/>
+          <w:szCs w:val="24"/>
+          <w:lang w:val="en-US"/>
+        </w:rPr>
+        <w:t xml:space="preserve">For tag add in specific commit: </w:t>
+      </w:r>
+      <w:proofErr w:type="spellStart"/>
+      <w:r>
+        <w:rPr>
+          <w:rFonts w:ascii="Times New Roman" w:hAnsi="Times New Roman" w:cs="Times New Roman"/>
+          <w:b/>
+          <w:sz w:val="24"/>
+          <w:szCs w:val="24"/>
+          <w:lang w:val="en-US"/>
+        </w:rPr>
+        <w:t>git</w:t>
+      </w:r>
+      <w:proofErr w:type="spellEnd"/>
+      <w:r>
+        <w:rPr>
+          <w:rFonts w:ascii="Times New Roman" w:hAnsi="Times New Roman" w:cs="Times New Roman"/>
+          <w:b/>
+          <w:sz w:val="24"/>
+          <w:szCs w:val="24"/>
+          <w:lang w:val="en-US"/>
+        </w:rPr>
+        <w:t xml:space="preserve"> tag &lt;tag Name &gt; &lt;Tag hash&gt;</w:t>
+      </w:r>
+    </w:p>
+    <w:p>
+      <w:pPr>
+        <w:rPr>
+          <w:rFonts w:ascii="Times New Roman" w:hAnsi="Times New Roman" w:cs="Times New Roman"/>
+          <w:b/>
+          <w:sz w:val="24"/>
+          <w:szCs w:val="24"/>
+          <w:lang w:val="en-US"/>
+        </w:rPr>
+      </w:pPr>
+      <w:r>
+        <w:rPr>
+          <w:rFonts w:ascii="Times New Roman" w:hAnsi="Times New Roman" w:cs="Times New Roman"/>
+          <w:b/>
+          <w:sz w:val="24"/>
+          <w:szCs w:val="24"/>
+          <w:lang w:val="en-US"/>
+        </w:rPr>
+        <w:t xml:space="preserve">Roll back help of Tag: </w:t>
+      </w:r>
+      <w:proofErr w:type="spellStart"/>
+      <w:r>
+        <w:rPr>
+          <w:rFonts w:ascii="Times New Roman" w:hAnsi="Times New Roman" w:cs="Times New Roman"/>
+          <w:b/>
+          <w:sz w:val="24"/>
+          <w:szCs w:val="24"/>
+          <w:lang w:val="en-US"/>
+        </w:rPr>
+        <w:t>git</w:t>
+      </w:r>
+      <w:proofErr w:type="spellEnd"/>
+      <w:r>
+        <w:rPr>
+          <w:rFonts w:ascii="Times New Roman" w:hAnsi="Times New Roman" w:cs="Times New Roman"/>
+          <w:b/>
+          <w:sz w:val="24"/>
+          <w:szCs w:val="24"/>
+          <w:lang w:val="en-US"/>
+        </w:rPr>
+        <w:t xml:space="preserve"> checkout &lt;tag&gt;</w:t>
+      </w:r>
+    </w:p>
+    <w:p>
+      <w:pPr>
+        <w:rPr>
+          <w:rFonts w:ascii="Times New Roman" w:hAnsi="Times New Roman" w:cs="Times New Roman"/>
+          <w:b/>
+          <w:sz w:val="24"/>
+          <w:szCs w:val="24"/>
+          <w:lang w:val="en-US"/>
+        </w:rPr>
+      </w:pPr>
+      <w:r>
+        <w:rPr>
+          <w:rFonts w:ascii="Times New Roman" w:hAnsi="Times New Roman" w:cs="Times New Roman"/>
+          <w:b/>
+          <w:sz w:val="24"/>
+          <w:szCs w:val="24"/>
+          <w:lang w:val="en-US"/>
+        </w:rPr>
+        <w:t xml:space="preserve">Delete tag: </w:t>
+      </w:r>
+      <w:proofErr w:type="spellStart"/>
+      <w:r>
+        <w:rPr>
+          <w:rFonts w:ascii="Times New Roman" w:hAnsi="Times New Roman" w:cs="Times New Roman"/>
+          <w:b/>
+          <w:sz w:val="24"/>
+          <w:szCs w:val="24"/>
+          <w:lang w:val="en-US"/>
+        </w:rPr>
+        <w:t>git</w:t>
+      </w:r>
+      <w:proofErr w:type="spellEnd"/>
+      <w:r>
+        <w:rPr>
+          <w:rFonts w:ascii="Times New Roman" w:hAnsi="Times New Roman" w:cs="Times New Roman"/>
+          <w:b/>
+          <w:sz w:val="24"/>
+          <w:szCs w:val="24"/>
+          <w:lang w:val="en-US"/>
+        </w:rPr>
+        <w:t xml:space="preserve"> tag -d &lt;tag name&gt;</w:t>
+      </w:r>
+    </w:p>
+    <w:p>
+      <w:pPr>
+        <w:rPr>
+          <w:rFonts w:ascii="Times New Roman" w:hAnsi="Times New Roman" w:cs="Times New Roman"/>
+          <w:b/>
+          <w:sz w:val="24"/>
+          <w:szCs w:val="24"/>
+          <w:lang w:val="en-US"/>
+        </w:rPr>
+      </w:pPr>
+    </w:p>
+    <w:p>
+      <w:pPr>
+        <w:rPr>
+          <w:rFonts w:ascii="Times New Roman" w:hAnsi="Times New Roman" w:cs="Times New Roman"/>
+          <w:b/>
+          <w:sz w:val="24"/>
+          <w:szCs w:val="24"/>
+          <w:lang w:val="en-US"/>
+        </w:rPr>
+      </w:pPr>
+    </w:p>
+    <w:p>
+      <w:pPr>
+        <w:rPr>
+          <w:rFonts w:ascii="Times New Roman" w:hAnsi="Times New Roman" w:cs="Times New Roman"/>
+          <w:b/>
+          <w:sz w:val="24"/>
+          <w:szCs w:val="24"/>
+          <w:lang w:val="en-US"/>
+        </w:rPr>
+      </w:pPr>
+    </w:p>
+    <w:p>
+      <w:pPr>
+        <w:rPr>
+          <w:rFonts w:ascii="Times New Roman" w:hAnsi="Times New Roman" w:cs="Times New Roman"/>
+          <w:b/>
+          <w:sz w:val="24"/>
+          <w:szCs w:val="24"/>
+          <w:lang w:val="en-US"/>
+        </w:rPr>
+      </w:pPr>
+    </w:p>
+    <w:p>
+      <w:pPr>
+        <w:jc w:val="center"/>
+        <w:rPr>
+          <w:rFonts w:ascii="Times New Roman" w:hAnsi="Times New Roman" w:cs="Times New Roman"/>
+          <w:b/>
+          <w:sz w:val="24"/>
+          <w:szCs w:val="24"/>
+          <w:lang w:val="en-US"/>
+        </w:rPr>
+      </w:pPr>
+    </w:p>
+    <w:p>
+      <w:pPr>
+        <w:jc w:val="center"/>
+        <w:rPr>
+          <w:rFonts w:ascii="Times New Roman" w:hAnsi="Times New Roman" w:cs="Times New Roman"/>
+          <w:b/>
+          <w:sz w:val="24"/>
+          <w:szCs w:val="24"/>
+          <w:lang w:val="en-US"/>
+        </w:rPr>
+      </w:pPr>
+      <w:proofErr w:type="spellStart"/>
+      <w:r>
+        <w:rPr>
+          <w:rFonts w:ascii="Times New Roman" w:hAnsi="Times New Roman" w:cs="Times New Roman"/>
+          <w:b/>
+          <w:sz w:val="24"/>
+          <w:szCs w:val="24"/>
+          <w:lang w:val="en-US"/>
+        </w:rPr>
+        <w:t>Git</w:t>
+      </w:r>
+      <w:proofErr w:type="spellEnd"/>
+      <w:r>
+        <w:rPr>
+          <w:rFonts w:ascii="Times New Roman" w:hAnsi="Times New Roman" w:cs="Times New Roman"/>
+          <w:b/>
+          <w:sz w:val="24"/>
+          <w:szCs w:val="24"/>
+          <w:lang w:val="en-US"/>
+        </w:rPr>
+        <w:t xml:space="preserve"> Initialize Command</w:t>
+      </w:r>
+    </w:p>
+    <w:p>
+      <w:pPr>
+        <w:rPr>
+          <w:rFonts w:ascii="Times New Roman" w:hAnsi="Times New Roman" w:cs="Times New Roman"/>
+          <w:b/>
+          <w:sz w:val="24"/>
+          <w:szCs w:val="24"/>
+          <w:lang w:val="en-US"/>
+        </w:rPr>
+      </w:pPr>
+      <w:r>
+        <w:rPr>
+          <w:rFonts w:ascii="Times New Roman" w:hAnsi="Times New Roman" w:cs="Times New Roman"/>
+          <w:b/>
+          <w:sz w:val="24"/>
+          <w:szCs w:val="24"/>
+          <w:lang w:val="en-US"/>
+        </w:rPr>
+        <w:t xml:space="preserve">List of all </w:t>
+      </w:r>
+      <w:proofErr w:type="spellStart"/>
+      <w:r>
+        <w:rPr>
+          <w:rFonts w:ascii="Times New Roman" w:hAnsi="Times New Roman" w:cs="Times New Roman"/>
+          <w:b/>
+          <w:sz w:val="24"/>
+          <w:szCs w:val="24"/>
+          <w:lang w:val="en-US"/>
+        </w:rPr>
+        <w:t>git</w:t>
+      </w:r>
+      <w:proofErr w:type="spellEnd"/>
+      <w:r>
+        <w:rPr>
+          <w:rFonts w:ascii="Times New Roman" w:hAnsi="Times New Roman" w:cs="Times New Roman"/>
+          <w:b/>
+          <w:sz w:val="24"/>
+          <w:szCs w:val="24"/>
+          <w:lang w:val="en-US"/>
+        </w:rPr>
+        <w:t xml:space="preserve"> configuration: </w:t>
+      </w:r>
+      <w:proofErr w:type="spellStart"/>
+      <w:r>
+        <w:rPr>
+          <w:rFonts w:ascii="Times New Roman" w:hAnsi="Times New Roman" w:cs="Times New Roman"/>
+          <w:b/>
+          <w:sz w:val="24"/>
+          <w:szCs w:val="24"/>
+          <w:lang w:val="en-US"/>
+        </w:rPr>
+        <w:t>Git</w:t>
+      </w:r>
+      <w:proofErr w:type="spellEnd"/>
+      <w:r>
+        <w:rPr>
+          <w:rFonts w:ascii="Times New Roman" w:hAnsi="Times New Roman" w:cs="Times New Roman"/>
+          <w:b/>
+          <w:sz w:val="24"/>
+          <w:szCs w:val="24"/>
+          <w:lang w:val="en-US"/>
+        </w:rPr>
+        <w:t xml:space="preserve"> </w:t>
+      </w:r>
+      <w:proofErr w:type="spellStart"/>
+      <w:r>
+        <w:rPr>
+          <w:rFonts w:ascii="Times New Roman" w:hAnsi="Times New Roman" w:cs="Times New Roman"/>
+          <w:b/>
+          <w:sz w:val="24"/>
+          <w:szCs w:val="24"/>
+          <w:lang w:val="en-US"/>
+        </w:rPr>
+        <w:t>config</w:t>
+      </w:r>
+      <w:proofErr w:type="spellEnd"/>
+      <w:r>
+        <w:rPr>
+          <w:rFonts w:ascii="Times New Roman" w:hAnsi="Times New Roman" w:cs="Times New Roman"/>
+          <w:b/>
+          <w:sz w:val="24"/>
+          <w:szCs w:val="24"/>
+          <w:lang w:val="en-US"/>
+        </w:rPr>
+        <w:t xml:space="preserve"> –l </w:t>
+      </w:r>
+    </w:p>
+    <w:p>
+      <w:pPr>
+        <w:rPr>
+          <w:rFonts w:ascii="Times New Roman" w:hAnsi="Times New Roman" w:cs="Times New Roman"/>
+          <w:b/>
+          <w:sz w:val="24"/>
+          <w:szCs w:val="24"/>
+          <w:lang w:val="en-US"/>
+        </w:rPr>
+      </w:pPr>
+      <w:r>
+        <w:rPr>
+          <w:rFonts w:ascii="Times New Roman" w:hAnsi="Times New Roman" w:cs="Times New Roman"/>
+          <w:b/>
+          <w:sz w:val="24"/>
+          <w:szCs w:val="24"/>
+          <w:lang w:val="en-US"/>
+        </w:rPr>
+        <w:t xml:space="preserve">For set user name:  </w:t>
+      </w:r>
+      <w:proofErr w:type="spellStart"/>
+      <w:r>
+        <w:rPr>
+          <w:rFonts w:ascii="Times New Roman" w:hAnsi="Times New Roman" w:cs="Times New Roman"/>
+          <w:b/>
+          <w:sz w:val="24"/>
+          <w:szCs w:val="24"/>
+          <w:lang w:val="en-US"/>
+        </w:rPr>
+        <w:t>Git</w:t>
+      </w:r>
+      <w:proofErr w:type="spellEnd"/>
+      <w:r>
+        <w:rPr>
+          <w:rFonts w:ascii="Times New Roman" w:hAnsi="Times New Roman" w:cs="Times New Roman"/>
+          <w:b/>
+          <w:sz w:val="24"/>
+          <w:szCs w:val="24"/>
+          <w:lang w:val="en-US"/>
+        </w:rPr>
+        <w:t xml:space="preserve"> </w:t>
+      </w:r>
+      <w:proofErr w:type="spellStart"/>
+      <w:r>
+        <w:rPr>
+          <w:rFonts w:ascii="Times New Roman" w:hAnsi="Times New Roman" w:cs="Times New Roman"/>
+          <w:b/>
+          <w:sz w:val="24"/>
+          <w:szCs w:val="24"/>
+          <w:lang w:val="en-US"/>
+        </w:rPr>
+        <w:t>config</w:t>
+      </w:r>
+      <w:proofErr w:type="spellEnd"/>
+      <w:r>
+        <w:rPr>
+          <w:rFonts w:ascii="Times New Roman" w:hAnsi="Times New Roman" w:cs="Times New Roman"/>
+          <w:b/>
+          <w:sz w:val="24"/>
+          <w:szCs w:val="24"/>
+          <w:lang w:val="en-US"/>
+        </w:rPr>
+        <w:t xml:space="preserve"> </w:t>
+      </w:r>
+      <w:r>
+        <w:rPr>
+          <w:rFonts w:ascii="Times New Roman" w:hAnsi="Times New Roman" w:cs="Times New Roman"/>
+          <w:b/>
+          <w:sz w:val="24"/>
+          <w:szCs w:val="24"/>
+          <w:lang w:val="en-US"/>
+        </w:rPr>
+        <w:t>--</w:t>
+      </w:r>
+      <w:r>
+        <w:rPr>
+          <w:rFonts w:ascii="Times New Roman" w:hAnsi="Times New Roman" w:cs="Times New Roman"/>
+          <w:b/>
+          <w:sz w:val="24"/>
+          <w:szCs w:val="24"/>
+          <w:lang w:val="en-US"/>
+        </w:rPr>
+        <w:t xml:space="preserve">global user.name </w:t>
       </w:r>
       <w:proofErr w:type="gramStart"/>
       <w:r>
@@ -1339,8 +2196,20 @@
           <w:szCs w:val="24"/>
           <w:lang w:val="en-US"/>
         </w:rPr>
-        <w:t>&gt;  &lt;</w:t>
-      </w:r>
+        <w:t xml:space="preserve">“ </w:t>
+      </w:r>
+      <w:proofErr w:type="spellStart"/>
+      <w:r>
+        <w:rPr>
+          <w:rFonts w:ascii="Times New Roman" w:hAnsi="Times New Roman" w:cs="Times New Roman"/>
+          <w:b/>
+          <w:sz w:val="24"/>
+          <w:szCs w:val="24"/>
+          <w:lang w:val="en-US"/>
+        </w:rPr>
+        <w:t>jeevan</w:t>
+      </w:r>
+      <w:proofErr w:type="spellEnd"/>
       <w:proofErr w:type="gramEnd"/>
       <w:r>
         <w:rPr>
@@ -1350,7 +2219,452 @@
           <w:szCs w:val="24"/>
           <w:lang w:val="en-US"/>
         </w:rPr>
-        <w:t>new file name with extension&gt;</w:t>
+        <w:t xml:space="preserve"> </w:t>
+      </w:r>
+      <w:proofErr w:type="spellStart"/>
+      <w:r>
+        <w:rPr>
+          <w:rFonts w:ascii="Times New Roman" w:hAnsi="Times New Roman" w:cs="Times New Roman"/>
+          <w:b/>
+          <w:sz w:val="24"/>
+          <w:szCs w:val="24"/>
+          <w:lang w:val="en-US"/>
+        </w:rPr>
+        <w:t>kumar</w:t>
+      </w:r>
+      <w:proofErr w:type="spellEnd"/>
+      <w:r>
+        <w:rPr>
+          <w:rFonts w:ascii="Times New Roman" w:hAnsi="Times New Roman" w:cs="Times New Roman"/>
+          <w:b/>
+          <w:sz w:val="24"/>
+          <w:szCs w:val="24"/>
+          <w:lang w:val="en-US"/>
+        </w:rPr>
+        <w:t>”</w:t>
+      </w:r>
+    </w:p>
+    <w:p>
+      <w:pPr>
+        <w:rPr>
+          <w:rFonts w:ascii="Times New Roman" w:hAnsi="Times New Roman" w:cs="Times New Roman"/>
+          <w:b/>
+          <w:sz w:val="24"/>
+          <w:szCs w:val="24"/>
+          <w:lang w:val="en-US"/>
+        </w:rPr>
+      </w:pPr>
+      <w:r>
+        <w:rPr>
+          <w:rFonts w:ascii="Times New Roman" w:hAnsi="Times New Roman" w:cs="Times New Roman"/>
+          <w:b/>
+          <w:sz w:val="24"/>
+          <w:szCs w:val="24"/>
+          <w:lang w:val="en-US"/>
+        </w:rPr>
+        <w:t xml:space="preserve">For set user name:  </w:t>
+      </w:r>
+      <w:proofErr w:type="spellStart"/>
+      <w:r>
+        <w:rPr>
+          <w:rFonts w:ascii="Times New Roman" w:hAnsi="Times New Roman" w:cs="Times New Roman"/>
+          <w:b/>
+          <w:sz w:val="24"/>
+          <w:szCs w:val="24"/>
+          <w:lang w:val="en-US"/>
+        </w:rPr>
+        <w:t>Git</w:t>
+      </w:r>
+      <w:proofErr w:type="spellEnd"/>
+      <w:r>
+        <w:rPr>
+          <w:rFonts w:ascii="Times New Roman" w:hAnsi="Times New Roman" w:cs="Times New Roman"/>
+          <w:b/>
+          <w:sz w:val="24"/>
+          <w:szCs w:val="24"/>
+          <w:lang w:val="en-US"/>
+        </w:rPr>
+        <w:t xml:space="preserve"> </w:t>
+      </w:r>
+      <w:proofErr w:type="spellStart"/>
+      <w:r>
+        <w:rPr>
+          <w:rFonts w:ascii="Times New Roman" w:hAnsi="Times New Roman" w:cs="Times New Roman"/>
+          <w:b/>
+          <w:sz w:val="24"/>
+          <w:szCs w:val="24"/>
+          <w:lang w:val="en-US"/>
+        </w:rPr>
+        <w:t>config</w:t>
+      </w:r>
+      <w:proofErr w:type="spellEnd"/>
+      <w:r>
+        <w:rPr>
+          <w:rFonts w:ascii="Times New Roman" w:hAnsi="Times New Roman" w:cs="Times New Roman"/>
+          <w:b/>
+          <w:sz w:val="24"/>
+          <w:szCs w:val="24"/>
+          <w:lang w:val="en-US"/>
+        </w:rPr>
+        <w:t xml:space="preserve"> </w:t>
+      </w:r>
+      <w:r>
+        <w:rPr>
+          <w:rFonts w:ascii="Times New Roman" w:hAnsi="Times New Roman" w:cs="Times New Roman"/>
+          <w:b/>
+          <w:sz w:val="24"/>
+          <w:szCs w:val="24"/>
+          <w:lang w:val="en-US"/>
+        </w:rPr>
+        <w:t>--</w:t>
+      </w:r>
+      <w:r>
+        <w:rPr>
+          <w:rFonts w:ascii="Times New Roman" w:hAnsi="Times New Roman" w:cs="Times New Roman"/>
+          <w:b/>
+          <w:sz w:val="24"/>
+          <w:szCs w:val="24"/>
+          <w:lang w:val="en-US"/>
+        </w:rPr>
+        <w:t xml:space="preserve">global </w:t>
+      </w:r>
+      <w:proofErr w:type="spellStart"/>
+      <w:r>
+        <w:rPr>
+          <w:rFonts w:ascii="Times New Roman" w:hAnsi="Times New Roman" w:cs="Times New Roman"/>
+          <w:b/>
+          <w:sz w:val="24"/>
+          <w:szCs w:val="24"/>
+          <w:lang w:val="en-US"/>
+        </w:rPr>
+        <w:t>user.email</w:t>
+      </w:r>
+      <w:proofErr w:type="spellEnd"/>
+      <w:r>
+        <w:rPr>
+          <w:rFonts w:ascii="Times New Roman" w:hAnsi="Times New Roman" w:cs="Times New Roman"/>
+          <w:b/>
+          <w:sz w:val="24"/>
+          <w:szCs w:val="24"/>
+          <w:lang w:val="en-US"/>
+        </w:rPr>
+        <w:t xml:space="preserve"> </w:t>
+      </w:r>
+      <w:proofErr w:type="gramStart"/>
+      <w:r>
+        <w:rPr>
+          <w:rFonts w:ascii="Times New Roman" w:hAnsi="Times New Roman" w:cs="Times New Roman"/>
+          <w:b/>
+          <w:sz w:val="24"/>
+          <w:szCs w:val="24"/>
+          <w:lang w:val="en-US"/>
+        </w:rPr>
+        <w:t xml:space="preserve">“ </w:t>
+      </w:r>
+      <w:proofErr w:type="spellStart"/>
+      <w:r>
+        <w:rPr>
+          <w:rFonts w:ascii="Times New Roman" w:hAnsi="Times New Roman" w:cs="Times New Roman"/>
+          <w:b/>
+          <w:sz w:val="24"/>
+          <w:szCs w:val="24"/>
+          <w:lang w:val="en-US"/>
+        </w:rPr>
+        <w:t>jeevan</w:t>
+      </w:r>
+      <w:proofErr w:type="spellEnd"/>
+      <w:proofErr w:type="gramEnd"/>
+      <w:r>
+        <w:rPr>
+          <w:rFonts w:ascii="Times New Roman" w:hAnsi="Times New Roman" w:cs="Times New Roman"/>
+          <w:b/>
+          <w:sz w:val="24"/>
+          <w:szCs w:val="24"/>
+          <w:lang w:val="en-US"/>
+        </w:rPr>
+        <w:t xml:space="preserve"> </w:t>
+      </w:r>
+      <w:proofErr w:type="spellStart"/>
+      <w:r>
+        <w:rPr>
+          <w:rFonts w:ascii="Times New Roman" w:hAnsi="Times New Roman" w:cs="Times New Roman"/>
+          <w:b/>
+          <w:sz w:val="24"/>
+          <w:szCs w:val="24"/>
+          <w:lang w:val="en-US"/>
+        </w:rPr>
+        <w:t>kumar</w:t>
+      </w:r>
+      <w:proofErr w:type="spellEnd"/>
+      <w:r>
+        <w:rPr>
+          <w:rFonts w:ascii="Times New Roman" w:hAnsi="Times New Roman" w:cs="Times New Roman"/>
+          <w:b/>
+          <w:sz w:val="24"/>
+          <w:szCs w:val="24"/>
+          <w:lang w:val="en-US"/>
+        </w:rPr>
+        <w:t>”</w:t>
+      </w:r>
+    </w:p>
+    <w:p>
+      <w:pPr>
+        <w:rPr>
+          <w:rFonts w:ascii="Times New Roman" w:hAnsi="Times New Roman" w:cs="Times New Roman"/>
+          <w:b/>
+          <w:sz w:val="24"/>
+          <w:szCs w:val="24"/>
+          <w:lang w:val="en-US"/>
+        </w:rPr>
+      </w:pPr>
+      <w:r>
+        <w:rPr>
+          <w:rFonts w:ascii="Times New Roman" w:hAnsi="Times New Roman" w:cs="Times New Roman"/>
+          <w:b/>
+          <w:sz w:val="24"/>
+          <w:szCs w:val="24"/>
+          <w:lang w:val="en-US"/>
+        </w:rPr>
+        <w:t xml:space="preserve">For set color:  </w:t>
+      </w:r>
+      <w:proofErr w:type="spellStart"/>
+      <w:r>
+        <w:rPr>
+          <w:rFonts w:ascii="Times New Roman" w:hAnsi="Times New Roman" w:cs="Times New Roman"/>
+          <w:b/>
+          <w:sz w:val="24"/>
+          <w:szCs w:val="24"/>
+          <w:lang w:val="en-US"/>
+        </w:rPr>
+        <w:t>Git</w:t>
+      </w:r>
+      <w:proofErr w:type="spellEnd"/>
+      <w:r>
+        <w:rPr>
+          <w:rFonts w:ascii="Times New Roman" w:hAnsi="Times New Roman" w:cs="Times New Roman"/>
+          <w:b/>
+          <w:sz w:val="24"/>
+          <w:szCs w:val="24"/>
+          <w:lang w:val="en-US"/>
+        </w:rPr>
+        <w:t xml:space="preserve"> </w:t>
+      </w:r>
+      <w:proofErr w:type="spellStart"/>
+      <w:r>
+        <w:rPr>
+          <w:rFonts w:ascii="Times New Roman" w:hAnsi="Times New Roman" w:cs="Times New Roman"/>
+          <w:b/>
+          <w:sz w:val="24"/>
+          <w:szCs w:val="24"/>
+          <w:lang w:val="en-US"/>
+        </w:rPr>
+        <w:t>config</w:t>
+      </w:r>
+      <w:proofErr w:type="spellEnd"/>
+      <w:r>
+        <w:rPr>
+          <w:rFonts w:ascii="Times New Roman" w:hAnsi="Times New Roman" w:cs="Times New Roman"/>
+          <w:b/>
+          <w:sz w:val="24"/>
+          <w:szCs w:val="24"/>
+          <w:lang w:val="en-US"/>
+        </w:rPr>
+        <w:t xml:space="preserve"> </w:t>
+      </w:r>
+      <w:r>
+        <w:rPr>
+          <w:rFonts w:ascii="Times New Roman" w:hAnsi="Times New Roman" w:cs="Times New Roman"/>
+          <w:b/>
+          <w:sz w:val="24"/>
+          <w:szCs w:val="24"/>
+          <w:lang w:val="en-US"/>
+        </w:rPr>
+        <w:t>--</w:t>
+      </w:r>
+      <w:r>
+        <w:rPr>
+          <w:rFonts w:ascii="Times New Roman" w:hAnsi="Times New Roman" w:cs="Times New Roman"/>
+          <w:b/>
+          <w:sz w:val="24"/>
+          <w:szCs w:val="24"/>
+          <w:lang w:val="en-US"/>
+        </w:rPr>
+        <w:t xml:space="preserve"> global </w:t>
+      </w:r>
+      <w:proofErr w:type="spellStart"/>
+      <w:r>
+        <w:rPr>
+          <w:rFonts w:ascii="Times New Roman" w:hAnsi="Times New Roman" w:cs="Times New Roman"/>
+          <w:b/>
+          <w:sz w:val="24"/>
+          <w:szCs w:val="24"/>
+          <w:lang w:val="en-US"/>
+        </w:rPr>
+        <w:t>color.ui</w:t>
+      </w:r>
+      <w:proofErr w:type="spellEnd"/>
+      <w:r>
+        <w:rPr>
+          <w:rFonts w:ascii="Times New Roman" w:hAnsi="Times New Roman" w:cs="Times New Roman"/>
+          <w:b/>
+          <w:sz w:val="24"/>
+          <w:szCs w:val="24"/>
+          <w:lang w:val="en-US"/>
+        </w:rPr>
+        <w:t xml:space="preserve"> auto</w:t>
+      </w:r>
+    </w:p>
+    <w:p>
+      <w:pPr>
+        <w:rPr>
+          <w:rFonts w:ascii="Times New Roman" w:hAnsi="Times New Roman" w:cs="Times New Roman"/>
+          <w:b/>
+          <w:sz w:val="24"/>
+          <w:szCs w:val="24"/>
+          <w:lang w:val="en-US"/>
+        </w:rPr>
+      </w:pPr>
+    </w:p>
+    <w:p>
+      <w:pPr>
+        <w:jc w:val="center"/>
+        <w:rPr>
+          <w:rFonts w:ascii="Times New Roman" w:hAnsi="Times New Roman" w:cs="Times New Roman"/>
+          <w:b/>
+          <w:sz w:val="24"/>
+          <w:szCs w:val="24"/>
+          <w:lang w:val="en-US"/>
+        </w:rPr>
+      </w:pPr>
+      <w:proofErr w:type="spellStart"/>
+      <w:r>
+        <w:rPr>
+          <w:rFonts w:ascii="Times New Roman" w:hAnsi="Times New Roman" w:cs="Times New Roman"/>
+          <w:b/>
+          <w:sz w:val="24"/>
+          <w:szCs w:val="24"/>
+          <w:lang w:val="en-US"/>
+        </w:rPr>
+        <w:t>Git</w:t>
+      </w:r>
+      <w:proofErr w:type="spellEnd"/>
+      <w:r>
+        <w:rPr>
+          <w:rFonts w:ascii="Times New Roman" w:hAnsi="Times New Roman" w:cs="Times New Roman"/>
+          <w:b/>
+          <w:sz w:val="24"/>
+          <w:szCs w:val="24"/>
+          <w:lang w:val="en-US"/>
+        </w:rPr>
+        <w:t xml:space="preserve"> Branch Command</w:t>
+      </w:r>
+    </w:p>
+    <w:p>
+      <w:pPr>
+        <w:rPr>
+          <w:rFonts w:ascii="Times New Roman" w:hAnsi="Times New Roman" w:cs="Times New Roman"/>
+          <w:b/>
+          <w:sz w:val="24"/>
+          <w:szCs w:val="24"/>
+          <w:lang w:val="en-US"/>
+        </w:rPr>
+      </w:pPr>
+      <w:r>
+        <w:rPr>
+          <w:rFonts w:ascii="Times New Roman" w:hAnsi="Times New Roman" w:cs="Times New Roman"/>
+          <w:b/>
+          <w:sz w:val="24"/>
+          <w:szCs w:val="24"/>
+          <w:lang w:val="en-US"/>
+        </w:rPr>
+        <w:t xml:space="preserve">To see Branch List: </w:t>
+      </w:r>
+      <w:proofErr w:type="spellStart"/>
+      <w:r>
+        <w:rPr>
+          <w:rFonts w:ascii="Times New Roman" w:hAnsi="Times New Roman" w:cs="Times New Roman"/>
+          <w:b/>
+          <w:sz w:val="24"/>
+          <w:szCs w:val="24"/>
+          <w:lang w:val="en-US"/>
+        </w:rPr>
+        <w:t>git</w:t>
+      </w:r>
+      <w:proofErr w:type="spellEnd"/>
+      <w:r>
+        <w:rPr>
+          <w:rFonts w:ascii="Times New Roman" w:hAnsi="Times New Roman" w:cs="Times New Roman"/>
+          <w:b/>
+          <w:sz w:val="24"/>
+          <w:szCs w:val="24"/>
+          <w:lang w:val="en-US"/>
+        </w:rPr>
+        <w:t xml:space="preserve"> branch</w:t>
+      </w:r>
+    </w:p>
+    <w:p>
+      <w:pPr>
+        <w:rPr>
+          <w:rFonts w:ascii="Times New Roman" w:hAnsi="Times New Roman" w:cs="Times New Roman"/>
+          <w:b/>
+          <w:sz w:val="24"/>
+          <w:szCs w:val="24"/>
+          <w:lang w:val="en-US"/>
+        </w:rPr>
+      </w:pPr>
+      <w:r>
+        <w:rPr>
+          <w:rFonts w:ascii="Times New Roman" w:hAnsi="Times New Roman" w:cs="Times New Roman"/>
+          <w:b/>
+          <w:sz w:val="24"/>
+          <w:szCs w:val="24"/>
+          <w:lang w:val="en-US"/>
+        </w:rPr>
+        <w:t xml:space="preserve">To create </w:t>
+      </w:r>
+      <w:proofErr w:type="gramStart"/>
+      <w:r>
+        <w:rPr>
+          <w:rFonts w:ascii="Times New Roman" w:hAnsi="Times New Roman" w:cs="Times New Roman"/>
+          <w:b/>
+          <w:sz w:val="24"/>
+          <w:szCs w:val="24"/>
+          <w:lang w:val="en-US"/>
+        </w:rPr>
+        <w:t>New</w:t>
+      </w:r>
+      <w:proofErr w:type="gramEnd"/>
+      <w:r>
+        <w:rPr>
+          <w:rFonts w:ascii="Times New Roman" w:hAnsi="Times New Roman" w:cs="Times New Roman"/>
+          <w:b/>
+          <w:sz w:val="24"/>
+          <w:szCs w:val="24"/>
+          <w:lang w:val="en-US"/>
+        </w:rPr>
+        <w:t xml:space="preserve"> branch: </w:t>
+      </w:r>
+      <w:proofErr w:type="spellStart"/>
+      <w:r>
+        <w:rPr>
+          <w:rFonts w:ascii="Times New Roman" w:hAnsi="Times New Roman" w:cs="Times New Roman"/>
+          <w:b/>
+          <w:sz w:val="24"/>
+          <w:szCs w:val="24"/>
+          <w:lang w:val="en-US"/>
+        </w:rPr>
+        <w:t>git</w:t>
+      </w:r>
+      <w:proofErr w:type="spellEnd"/>
+      <w:r>
+        <w:rPr>
+          <w:rFonts w:ascii="Times New Roman" w:hAnsi="Times New Roman" w:cs="Times New Roman"/>
+          <w:b/>
+          <w:sz w:val="24"/>
+          <w:szCs w:val="24"/>
+          <w:lang w:val="en-US"/>
+        </w:rPr>
+        <w:t xml:space="preserve"> branch name</w:t>
       </w:r>
       <w:bookmarkStart w:id="0" w:name="_GoBack"/>
       <w:bookmarkEnd w:id="0"/>
@@ -1365,573 +2679,6 @@
           <w:lang w:val="en-US"/>
         </w:rPr>
       </w:pPr>
-    </w:p>
-    <w:p>
-      <w:pPr>
-        <w:rPr>
-          <w:rFonts w:ascii="Times New Roman" w:hAnsi="Times New Roman" w:cs="Times New Roman"/>
-          <w:b/>
-          <w:sz w:val="24"/>
-          <w:szCs w:val="24"/>
-          <w:lang w:val="en-US"/>
-        </w:rPr>
-      </w:pPr>
-    </w:p>
-    <w:p>
-      <w:pPr>
-        <w:rPr>
-          <w:rFonts w:ascii="Times New Roman" w:hAnsi="Times New Roman" w:cs="Times New Roman"/>
-          <w:b/>
-          <w:sz w:val="24"/>
-          <w:szCs w:val="24"/>
-          <w:lang w:val="en-US"/>
-        </w:rPr>
-      </w:pPr>
-    </w:p>
-    <w:p>
-      <w:pPr>
-        <w:jc w:val="center"/>
-        <w:rPr>
-          <w:rFonts w:ascii="Times New Roman" w:hAnsi="Times New Roman" w:cs="Times New Roman"/>
-          <w:b/>
-          <w:sz w:val="24"/>
-          <w:szCs w:val="24"/>
-          <w:lang w:val="en-US"/>
-        </w:rPr>
-      </w:pPr>
-    </w:p>
-    <w:p>
-      <w:pPr>
-        <w:jc w:val="center"/>
-        <w:rPr>
-          <w:rFonts w:ascii="Times New Roman" w:hAnsi="Times New Roman" w:cs="Times New Roman"/>
-          <w:b/>
-          <w:sz w:val="24"/>
-          <w:szCs w:val="24"/>
-          <w:lang w:val="en-US"/>
-        </w:rPr>
-      </w:pPr>
-      <w:proofErr w:type="spellStart"/>
-      <w:r>
-        <w:rPr>
-          <w:rFonts w:ascii="Times New Roman" w:hAnsi="Times New Roman" w:cs="Times New Roman"/>
-          <w:b/>
-          <w:sz w:val="24"/>
-          <w:szCs w:val="24"/>
-          <w:lang w:val="en-US"/>
-        </w:rPr>
-        <w:t>Git</w:t>
-      </w:r>
-      <w:proofErr w:type="spellEnd"/>
-      <w:r>
-        <w:rPr>
-          <w:rFonts w:ascii="Times New Roman" w:hAnsi="Times New Roman" w:cs="Times New Roman"/>
-          <w:b/>
-          <w:sz w:val="24"/>
-          <w:szCs w:val="24"/>
-          <w:lang w:val="en-US"/>
-        </w:rPr>
-        <w:t xml:space="preserve"> Initialize Command</w:t>
-      </w:r>
-    </w:p>
-    <w:p>
-      <w:pPr>
-        <w:rPr>
-          <w:rFonts w:ascii="Times New Roman" w:hAnsi="Times New Roman" w:cs="Times New Roman"/>
-          <w:b/>
-          <w:sz w:val="24"/>
-          <w:szCs w:val="24"/>
-          <w:lang w:val="en-US"/>
-        </w:rPr>
-      </w:pPr>
-      <w:r>
-        <w:rPr>
-          <w:rFonts w:ascii="Times New Roman" w:hAnsi="Times New Roman" w:cs="Times New Roman"/>
-          <w:b/>
-          <w:sz w:val="24"/>
-          <w:szCs w:val="24"/>
-          <w:lang w:val="en-US"/>
-        </w:rPr>
-        <w:t xml:space="preserve">List of all </w:t>
-      </w:r>
-      <w:proofErr w:type="spellStart"/>
-      <w:r>
-        <w:rPr>
-          <w:rFonts w:ascii="Times New Roman" w:hAnsi="Times New Roman" w:cs="Times New Roman"/>
-          <w:b/>
-          <w:sz w:val="24"/>
-          <w:szCs w:val="24"/>
-          <w:lang w:val="en-US"/>
-        </w:rPr>
-        <w:t>git</w:t>
-      </w:r>
-      <w:proofErr w:type="spellEnd"/>
-      <w:r>
-        <w:rPr>
-          <w:rFonts w:ascii="Times New Roman" w:hAnsi="Times New Roman" w:cs="Times New Roman"/>
-          <w:b/>
-          <w:sz w:val="24"/>
-          <w:szCs w:val="24"/>
-          <w:lang w:val="en-US"/>
-        </w:rPr>
-        <w:t xml:space="preserve"> configuration: </w:t>
-      </w:r>
-      <w:proofErr w:type="spellStart"/>
-      <w:r>
-        <w:rPr>
-          <w:rFonts w:ascii="Times New Roman" w:hAnsi="Times New Roman" w:cs="Times New Roman"/>
-          <w:b/>
-          <w:sz w:val="24"/>
-          <w:szCs w:val="24"/>
-          <w:lang w:val="en-US"/>
-        </w:rPr>
-        <w:t>Git</w:t>
-      </w:r>
-      <w:proofErr w:type="spellEnd"/>
-      <w:r>
-        <w:rPr>
-          <w:rFonts w:ascii="Times New Roman" w:hAnsi="Times New Roman" w:cs="Times New Roman"/>
-          <w:b/>
-          <w:sz w:val="24"/>
-          <w:szCs w:val="24"/>
-          <w:lang w:val="en-US"/>
-        </w:rPr>
-        <w:t xml:space="preserve"> </w:t>
-      </w:r>
-      <w:proofErr w:type="spellStart"/>
-      <w:r>
-        <w:rPr>
-          <w:rFonts w:ascii="Times New Roman" w:hAnsi="Times New Roman" w:cs="Times New Roman"/>
-          <w:b/>
-          <w:sz w:val="24"/>
-          <w:szCs w:val="24"/>
-          <w:lang w:val="en-US"/>
-        </w:rPr>
-        <w:t>config</w:t>
-      </w:r>
-      <w:proofErr w:type="spellEnd"/>
-      <w:r>
-        <w:rPr>
-          <w:rFonts w:ascii="Times New Roman" w:hAnsi="Times New Roman" w:cs="Times New Roman"/>
-          <w:b/>
-          <w:sz w:val="24"/>
-          <w:szCs w:val="24"/>
-          <w:lang w:val="en-US"/>
-        </w:rPr>
-        <w:t xml:space="preserve"> –l </w:t>
-      </w:r>
-    </w:p>
-    <w:p>
-      <w:pPr>
-        <w:rPr>
-          <w:rFonts w:ascii="Times New Roman" w:hAnsi="Times New Roman" w:cs="Times New Roman"/>
-          <w:b/>
-          <w:sz w:val="24"/>
-          <w:szCs w:val="24"/>
-          <w:lang w:val="en-US"/>
-        </w:rPr>
-      </w:pPr>
-      <w:r>
-        <w:rPr>
-          <w:rFonts w:ascii="Times New Roman" w:hAnsi="Times New Roman" w:cs="Times New Roman"/>
-          <w:b/>
-          <w:sz w:val="24"/>
-          <w:szCs w:val="24"/>
-          <w:lang w:val="en-US"/>
-        </w:rPr>
-        <w:t xml:space="preserve">For set user name:  </w:t>
-      </w:r>
-      <w:proofErr w:type="spellStart"/>
-      <w:r>
-        <w:rPr>
-          <w:rFonts w:ascii="Times New Roman" w:hAnsi="Times New Roman" w:cs="Times New Roman"/>
-          <w:b/>
-          <w:sz w:val="24"/>
-          <w:szCs w:val="24"/>
-          <w:lang w:val="en-US"/>
-        </w:rPr>
-        <w:t>Git</w:t>
-      </w:r>
-      <w:proofErr w:type="spellEnd"/>
-      <w:r>
-        <w:rPr>
-          <w:rFonts w:ascii="Times New Roman" w:hAnsi="Times New Roman" w:cs="Times New Roman"/>
-          <w:b/>
-          <w:sz w:val="24"/>
-          <w:szCs w:val="24"/>
-          <w:lang w:val="en-US"/>
-        </w:rPr>
-        <w:t xml:space="preserve"> </w:t>
-      </w:r>
-      <w:proofErr w:type="spellStart"/>
-      <w:r>
-        <w:rPr>
-          <w:rFonts w:ascii="Times New Roman" w:hAnsi="Times New Roman" w:cs="Times New Roman"/>
-          <w:b/>
-          <w:sz w:val="24"/>
-          <w:szCs w:val="24"/>
-          <w:lang w:val="en-US"/>
-        </w:rPr>
-        <w:t>config</w:t>
-      </w:r>
-      <w:proofErr w:type="spellEnd"/>
-      <w:r>
-        <w:rPr>
-          <w:rFonts w:ascii="Times New Roman" w:hAnsi="Times New Roman" w:cs="Times New Roman"/>
-          <w:b/>
-          <w:sz w:val="24"/>
-          <w:szCs w:val="24"/>
-          <w:lang w:val="en-US"/>
-        </w:rPr>
-        <w:t xml:space="preserve"> </w:t>
-      </w:r>
-      <w:r>
-        <w:rPr>
-          <w:rFonts w:ascii="Times New Roman" w:hAnsi="Times New Roman" w:cs="Times New Roman"/>
-          <w:b/>
-          <w:sz w:val="24"/>
-          <w:szCs w:val="24"/>
-          <w:lang w:val="en-US"/>
-        </w:rPr>
-        <w:t>--</w:t>
-      </w:r>
-      <w:r>
-        <w:rPr>
-          <w:rFonts w:ascii="Times New Roman" w:hAnsi="Times New Roman" w:cs="Times New Roman"/>
-          <w:b/>
-          <w:sz w:val="24"/>
-          <w:szCs w:val="24"/>
-          <w:lang w:val="en-US"/>
-        </w:rPr>
-        <w:t xml:space="preserve">global user.name </w:t>
-      </w:r>
-      <w:proofErr w:type="gramStart"/>
-      <w:r>
-        <w:rPr>
-          <w:rFonts w:ascii="Times New Roman" w:hAnsi="Times New Roman" w:cs="Times New Roman"/>
-          <w:b/>
-          <w:sz w:val="24"/>
-          <w:szCs w:val="24"/>
-          <w:lang w:val="en-US"/>
-        </w:rPr>
-        <w:t xml:space="preserve">“ </w:t>
-      </w:r>
-      <w:proofErr w:type="spellStart"/>
-      <w:r>
-        <w:rPr>
-          <w:rFonts w:ascii="Times New Roman" w:hAnsi="Times New Roman" w:cs="Times New Roman"/>
-          <w:b/>
-          <w:sz w:val="24"/>
-          <w:szCs w:val="24"/>
-          <w:lang w:val="en-US"/>
-        </w:rPr>
-        <w:t>jeevan</w:t>
-      </w:r>
-      <w:proofErr w:type="spellEnd"/>
-      <w:proofErr w:type="gramEnd"/>
-      <w:r>
-        <w:rPr>
-          <w:rFonts w:ascii="Times New Roman" w:hAnsi="Times New Roman" w:cs="Times New Roman"/>
-          <w:b/>
-          <w:sz w:val="24"/>
-          <w:szCs w:val="24"/>
-          <w:lang w:val="en-US"/>
-        </w:rPr>
-        <w:t xml:space="preserve"> </w:t>
-      </w:r>
-      <w:proofErr w:type="spellStart"/>
-      <w:r>
-        <w:rPr>
-          <w:rFonts w:ascii="Times New Roman" w:hAnsi="Times New Roman" w:cs="Times New Roman"/>
-          <w:b/>
-          <w:sz w:val="24"/>
-          <w:szCs w:val="24"/>
-          <w:lang w:val="en-US"/>
-        </w:rPr>
-        <w:t>kumar</w:t>
-      </w:r>
-      <w:proofErr w:type="spellEnd"/>
-      <w:r>
-        <w:rPr>
-          <w:rFonts w:ascii="Times New Roman" w:hAnsi="Times New Roman" w:cs="Times New Roman"/>
-          <w:b/>
-          <w:sz w:val="24"/>
-          <w:szCs w:val="24"/>
-          <w:lang w:val="en-US"/>
-        </w:rPr>
-        <w:t>”</w:t>
-      </w:r>
-    </w:p>
-    <w:p>
-      <w:pPr>
-        <w:rPr>
-          <w:rFonts w:ascii="Times New Roman" w:hAnsi="Times New Roman" w:cs="Times New Roman"/>
-          <w:b/>
-          <w:sz w:val="24"/>
-          <w:szCs w:val="24"/>
-          <w:lang w:val="en-US"/>
-        </w:rPr>
-      </w:pPr>
-      <w:r>
-        <w:rPr>
-          <w:rFonts w:ascii="Times New Roman" w:hAnsi="Times New Roman" w:cs="Times New Roman"/>
-          <w:b/>
-          <w:sz w:val="24"/>
-          <w:szCs w:val="24"/>
-          <w:lang w:val="en-US"/>
-        </w:rPr>
-        <w:lastRenderedPageBreak/>
-        <w:t xml:space="preserve">For set user name:  </w:t>
-      </w:r>
-      <w:proofErr w:type="spellStart"/>
-      <w:r>
-        <w:rPr>
-          <w:rFonts w:ascii="Times New Roman" w:hAnsi="Times New Roman" w:cs="Times New Roman"/>
-          <w:b/>
-          <w:sz w:val="24"/>
-          <w:szCs w:val="24"/>
-          <w:lang w:val="en-US"/>
-        </w:rPr>
-        <w:t>Git</w:t>
-      </w:r>
-      <w:proofErr w:type="spellEnd"/>
-      <w:r>
-        <w:rPr>
-          <w:rFonts w:ascii="Times New Roman" w:hAnsi="Times New Roman" w:cs="Times New Roman"/>
-          <w:b/>
-          <w:sz w:val="24"/>
-          <w:szCs w:val="24"/>
-          <w:lang w:val="en-US"/>
-        </w:rPr>
-        <w:t xml:space="preserve"> </w:t>
-      </w:r>
-      <w:proofErr w:type="spellStart"/>
-      <w:r>
-        <w:rPr>
-          <w:rFonts w:ascii="Times New Roman" w:hAnsi="Times New Roman" w:cs="Times New Roman"/>
-          <w:b/>
-          <w:sz w:val="24"/>
-          <w:szCs w:val="24"/>
-          <w:lang w:val="en-US"/>
-        </w:rPr>
-        <w:t>config</w:t>
-      </w:r>
-      <w:proofErr w:type="spellEnd"/>
-      <w:r>
-        <w:rPr>
-          <w:rFonts w:ascii="Times New Roman" w:hAnsi="Times New Roman" w:cs="Times New Roman"/>
-          <w:b/>
-          <w:sz w:val="24"/>
-          <w:szCs w:val="24"/>
-          <w:lang w:val="en-US"/>
-        </w:rPr>
-        <w:t xml:space="preserve"> </w:t>
-      </w:r>
-      <w:r>
-        <w:rPr>
-          <w:rFonts w:ascii="Times New Roman" w:hAnsi="Times New Roman" w:cs="Times New Roman"/>
-          <w:b/>
-          <w:sz w:val="24"/>
-          <w:szCs w:val="24"/>
-          <w:lang w:val="en-US"/>
-        </w:rPr>
-        <w:t>--</w:t>
-      </w:r>
-      <w:r>
-        <w:rPr>
-          <w:rFonts w:ascii="Times New Roman" w:hAnsi="Times New Roman" w:cs="Times New Roman"/>
-          <w:b/>
-          <w:sz w:val="24"/>
-          <w:szCs w:val="24"/>
-          <w:lang w:val="en-US"/>
-        </w:rPr>
-        <w:t xml:space="preserve">global </w:t>
-      </w:r>
-      <w:proofErr w:type="spellStart"/>
-      <w:r>
-        <w:rPr>
-          <w:rFonts w:ascii="Times New Roman" w:hAnsi="Times New Roman" w:cs="Times New Roman"/>
-          <w:b/>
-          <w:sz w:val="24"/>
-          <w:szCs w:val="24"/>
-          <w:lang w:val="en-US"/>
-        </w:rPr>
-        <w:t>user.email</w:t>
-      </w:r>
-      <w:proofErr w:type="spellEnd"/>
-      <w:r>
-        <w:rPr>
-          <w:rFonts w:ascii="Times New Roman" w:hAnsi="Times New Roman" w:cs="Times New Roman"/>
-          <w:b/>
-          <w:sz w:val="24"/>
-          <w:szCs w:val="24"/>
-          <w:lang w:val="en-US"/>
-        </w:rPr>
-        <w:t xml:space="preserve"> </w:t>
-      </w:r>
-      <w:proofErr w:type="gramStart"/>
-      <w:r>
-        <w:rPr>
-          <w:rFonts w:ascii="Times New Roman" w:hAnsi="Times New Roman" w:cs="Times New Roman"/>
-          <w:b/>
-          <w:sz w:val="24"/>
-          <w:szCs w:val="24"/>
-          <w:lang w:val="en-US"/>
-        </w:rPr>
-        <w:t xml:space="preserve">“ </w:t>
-      </w:r>
-      <w:proofErr w:type="spellStart"/>
-      <w:r>
-        <w:rPr>
-          <w:rFonts w:ascii="Times New Roman" w:hAnsi="Times New Roman" w:cs="Times New Roman"/>
-          <w:b/>
-          <w:sz w:val="24"/>
-          <w:szCs w:val="24"/>
-          <w:lang w:val="en-US"/>
-        </w:rPr>
-        <w:t>jeevan</w:t>
-      </w:r>
-      <w:proofErr w:type="spellEnd"/>
-      <w:proofErr w:type="gramEnd"/>
-      <w:r>
-        <w:rPr>
-          <w:rFonts w:ascii="Times New Roman" w:hAnsi="Times New Roman" w:cs="Times New Roman"/>
-          <w:b/>
-          <w:sz w:val="24"/>
-          <w:szCs w:val="24"/>
-          <w:lang w:val="en-US"/>
-        </w:rPr>
-        <w:t xml:space="preserve"> </w:t>
-      </w:r>
-      <w:proofErr w:type="spellStart"/>
-      <w:r>
-        <w:rPr>
-          <w:rFonts w:ascii="Times New Roman" w:hAnsi="Times New Roman" w:cs="Times New Roman"/>
-          <w:b/>
-          <w:sz w:val="24"/>
-          <w:szCs w:val="24"/>
-          <w:lang w:val="en-US"/>
-        </w:rPr>
-        <w:t>kumar</w:t>
-      </w:r>
-      <w:proofErr w:type="spellEnd"/>
-      <w:r>
-        <w:rPr>
-          <w:rFonts w:ascii="Times New Roman" w:hAnsi="Times New Roman" w:cs="Times New Roman"/>
-          <w:b/>
-          <w:sz w:val="24"/>
-          <w:szCs w:val="24"/>
-          <w:lang w:val="en-US"/>
-        </w:rPr>
-        <w:t>”</w:t>
-      </w:r>
-    </w:p>
-    <w:p>
-      <w:pPr>
-        <w:rPr>
-          <w:rFonts w:ascii="Times New Roman" w:hAnsi="Times New Roman" w:cs="Times New Roman"/>
-          <w:b/>
-          <w:sz w:val="24"/>
-          <w:szCs w:val="24"/>
-          <w:lang w:val="en-US"/>
-        </w:rPr>
-      </w:pPr>
-      <w:r>
-        <w:rPr>
-          <w:rFonts w:ascii="Times New Roman" w:hAnsi="Times New Roman" w:cs="Times New Roman"/>
-          <w:b/>
-          <w:sz w:val="24"/>
-          <w:szCs w:val="24"/>
-          <w:lang w:val="en-US"/>
-        </w:rPr>
-        <w:t xml:space="preserve">For set color:  </w:t>
-      </w:r>
-      <w:proofErr w:type="spellStart"/>
-      <w:r>
-        <w:rPr>
-          <w:rFonts w:ascii="Times New Roman" w:hAnsi="Times New Roman" w:cs="Times New Roman"/>
-          <w:b/>
-          <w:sz w:val="24"/>
-          <w:szCs w:val="24"/>
-          <w:lang w:val="en-US"/>
-        </w:rPr>
-        <w:t>Git</w:t>
-      </w:r>
-      <w:proofErr w:type="spellEnd"/>
-      <w:r>
-        <w:rPr>
-          <w:rFonts w:ascii="Times New Roman" w:hAnsi="Times New Roman" w:cs="Times New Roman"/>
-          <w:b/>
-          <w:sz w:val="24"/>
-          <w:szCs w:val="24"/>
-          <w:lang w:val="en-US"/>
-        </w:rPr>
-        <w:t xml:space="preserve"> </w:t>
-      </w:r>
-      <w:proofErr w:type="spellStart"/>
-      <w:r>
-        <w:rPr>
-          <w:rFonts w:ascii="Times New Roman" w:hAnsi="Times New Roman" w:cs="Times New Roman"/>
-          <w:b/>
-          <w:sz w:val="24"/>
-          <w:szCs w:val="24"/>
-          <w:lang w:val="en-US"/>
-        </w:rPr>
-        <w:t>config</w:t>
-      </w:r>
-      <w:proofErr w:type="spellEnd"/>
-      <w:r>
-        <w:rPr>
-          <w:rFonts w:ascii="Times New Roman" w:hAnsi="Times New Roman" w:cs="Times New Roman"/>
-          <w:b/>
-          <w:sz w:val="24"/>
-          <w:szCs w:val="24"/>
-          <w:lang w:val="en-US"/>
-        </w:rPr>
-        <w:t xml:space="preserve"> </w:t>
-      </w:r>
-      <w:r>
-        <w:rPr>
-          <w:rFonts w:ascii="Times New Roman" w:hAnsi="Times New Roman" w:cs="Times New Roman"/>
-          <w:b/>
-          <w:sz w:val="24"/>
-          <w:szCs w:val="24"/>
-          <w:lang w:val="en-US"/>
-        </w:rPr>
-        <w:t>--</w:t>
-      </w:r>
-      <w:r>
-        <w:rPr>
-          <w:rFonts w:ascii="Times New Roman" w:hAnsi="Times New Roman" w:cs="Times New Roman"/>
-          <w:b/>
-          <w:sz w:val="24"/>
-          <w:szCs w:val="24"/>
-          <w:lang w:val="en-US"/>
-        </w:rPr>
-        <w:t xml:space="preserve"> global </w:t>
-      </w:r>
-      <w:proofErr w:type="spellStart"/>
-      <w:r>
-        <w:rPr>
-          <w:rFonts w:ascii="Times New Roman" w:hAnsi="Times New Roman" w:cs="Times New Roman"/>
-          <w:b/>
-          <w:sz w:val="24"/>
-          <w:szCs w:val="24"/>
-          <w:lang w:val="en-US"/>
-        </w:rPr>
-        <w:t>color.ui</w:t>
-      </w:r>
-      <w:proofErr w:type="spellEnd"/>
-      <w:r>
-        <w:rPr>
-          <w:rFonts w:ascii="Times New Roman" w:hAnsi="Times New Roman" w:cs="Times New Roman"/>
-          <w:b/>
-          <w:sz w:val="24"/>
-          <w:szCs w:val="24"/>
-          <w:lang w:val="en-US"/>
-        </w:rPr>
-        <w:t xml:space="preserve"> auto</w:t>
-      </w:r>
     </w:p>
     <w:p>
       <w:pPr>

</xml_diff>

<commit_message>
Add push to git hub CMD
</commit_message>
<xml_diff>
--- a/Git Command.docx
+++ b/Git Command.docx
@@ -1132,7 +1132,29 @@
           <w:szCs w:val="24"/>
           <w:lang w:val="en-US"/>
         </w:rPr>
-        <w:t>gitreflog</w:t>
+        <w:t>git</w:t>
+      </w:r>
+      <w:proofErr w:type="spellEnd"/>
+      <w:r>
+        <w:rPr>
+          <w:rFonts w:ascii="Times New Roman" w:hAnsi="Times New Roman" w:cs="Times New Roman"/>
+          <w:b/>
+          <w:sz w:val="24"/>
+          <w:szCs w:val="24"/>
+          <w:lang w:val="en-US"/>
+        </w:rPr>
+        <w:t xml:space="preserve"> </w:t>
+      </w:r>
+      <w:proofErr w:type="spellStart"/>
+      <w:r>
+        <w:rPr>
+          <w:rFonts w:ascii="Times New Roman" w:hAnsi="Times New Roman" w:cs="Times New Roman"/>
+          <w:b/>
+          <w:sz w:val="24"/>
+          <w:szCs w:val="24"/>
+          <w:lang w:val="en-US"/>
+        </w:rPr>
+        <w:t>reflog</w:t>
       </w:r>
       <w:proofErr w:type="spellEnd"/>
     </w:p>
@@ -2666,30 +2688,573 @@
         </w:rPr>
         <w:t xml:space="preserve"> branch name</w:t>
       </w:r>
+    </w:p>
+    <w:p>
+      <w:pPr>
+        <w:rPr>
+          <w:rFonts w:ascii="Times New Roman" w:hAnsi="Times New Roman" w:cs="Times New Roman"/>
+          <w:b/>
+          <w:sz w:val="24"/>
+          <w:szCs w:val="24"/>
+          <w:lang w:val="en-US"/>
+        </w:rPr>
+      </w:pPr>
+    </w:p>
+    <w:p>
+      <w:pPr>
+        <w:rPr>
+          <w:rFonts w:ascii="Times New Roman" w:hAnsi="Times New Roman" w:cs="Times New Roman"/>
+          <w:b/>
+          <w:sz w:val="24"/>
+          <w:szCs w:val="24"/>
+          <w:lang w:val="en-US"/>
+        </w:rPr>
+      </w:pPr>
+      <w:r>
+        <w:rPr>
+          <w:rFonts w:ascii="Times New Roman" w:hAnsi="Times New Roman" w:cs="Times New Roman"/>
+          <w:b/>
+          <w:sz w:val="24"/>
+          <w:szCs w:val="24"/>
+          <w:lang w:val="en-US"/>
+        </w:rPr>
+        <w:t>To switch new branch: checkout &lt;branch name&gt;</w:t>
+      </w:r>
+    </w:p>
+    <w:p>
+      <w:pPr>
+        <w:rPr>
+          <w:rFonts w:ascii="Times New Roman" w:hAnsi="Times New Roman" w:cs="Times New Roman"/>
+          <w:b/>
+          <w:sz w:val="24"/>
+          <w:szCs w:val="24"/>
+          <w:lang w:val="en-US"/>
+        </w:rPr>
+      </w:pPr>
+      <w:r>
+        <w:rPr>
+          <w:rFonts w:ascii="Times New Roman" w:hAnsi="Times New Roman" w:cs="Times New Roman"/>
+          <w:b/>
+          <w:sz w:val="24"/>
+          <w:szCs w:val="24"/>
+          <w:lang w:val="en-US"/>
+        </w:rPr>
+        <w:t xml:space="preserve">Switch and checkout Branch: </w:t>
+      </w:r>
+      <w:proofErr w:type="spellStart"/>
+      <w:r>
+        <w:rPr>
+          <w:rFonts w:ascii="Times New Roman" w:hAnsi="Times New Roman" w:cs="Times New Roman"/>
+          <w:b/>
+          <w:sz w:val="24"/>
+          <w:szCs w:val="24"/>
+          <w:lang w:val="en-US"/>
+        </w:rPr>
+        <w:t>git</w:t>
+      </w:r>
+      <w:proofErr w:type="spellEnd"/>
+      <w:r>
+        <w:rPr>
+          <w:rFonts w:ascii="Times New Roman" w:hAnsi="Times New Roman" w:cs="Times New Roman"/>
+          <w:b/>
+          <w:sz w:val="24"/>
+          <w:szCs w:val="24"/>
+          <w:lang w:val="en-US"/>
+        </w:rPr>
+        <w:t xml:space="preserve"> checkout –b &lt;New Branch name&gt;</w:t>
+      </w:r>
+    </w:p>
+    <w:p>
+      <w:pPr>
+        <w:rPr>
+          <w:rFonts w:ascii="Times New Roman" w:hAnsi="Times New Roman" w:cs="Times New Roman"/>
+          <w:b/>
+          <w:sz w:val="24"/>
+          <w:szCs w:val="24"/>
+          <w:lang w:val="en-US"/>
+        </w:rPr>
+      </w:pPr>
+      <w:r>
+        <w:rPr>
+          <w:rFonts w:ascii="Times New Roman" w:hAnsi="Times New Roman" w:cs="Times New Roman"/>
+          <w:b/>
+          <w:sz w:val="24"/>
+          <w:szCs w:val="24"/>
+          <w:lang w:val="en-US"/>
+        </w:rPr>
+        <w:t xml:space="preserve">To delete Branch: </w:t>
+      </w:r>
+      <w:proofErr w:type="spellStart"/>
+      <w:r>
+        <w:rPr>
+          <w:rFonts w:ascii="Times New Roman" w:hAnsi="Times New Roman" w:cs="Times New Roman"/>
+          <w:b/>
+          <w:sz w:val="24"/>
+          <w:szCs w:val="24"/>
+          <w:lang w:val="en-US"/>
+        </w:rPr>
+        <w:t>git</w:t>
+      </w:r>
+      <w:proofErr w:type="spellEnd"/>
+      <w:r>
+        <w:rPr>
+          <w:rFonts w:ascii="Times New Roman" w:hAnsi="Times New Roman" w:cs="Times New Roman"/>
+          <w:b/>
+          <w:sz w:val="24"/>
+          <w:szCs w:val="24"/>
+          <w:lang w:val="en-US"/>
+        </w:rPr>
+        <w:t xml:space="preserve"> branch –D &lt;branch name&gt;</w:t>
+      </w:r>
+    </w:p>
+    <w:p>
+      <w:pPr>
+        <w:rPr>
+          <w:rFonts w:ascii="Times New Roman" w:hAnsi="Times New Roman" w:cs="Times New Roman"/>
+          <w:b/>
+          <w:sz w:val="24"/>
+          <w:szCs w:val="24"/>
+          <w:lang w:val="en-US"/>
+        </w:rPr>
+      </w:pPr>
+      <w:r>
+        <w:rPr>
+          <w:rFonts w:ascii="Times New Roman" w:hAnsi="Times New Roman" w:cs="Times New Roman"/>
+          <w:b/>
+          <w:sz w:val="24"/>
+          <w:szCs w:val="24"/>
+          <w:lang w:val="en-US"/>
+        </w:rPr>
+        <w:t xml:space="preserve">For merge branch: </w:t>
+      </w:r>
+      <w:proofErr w:type="spellStart"/>
+      <w:r>
+        <w:rPr>
+          <w:rFonts w:ascii="Times New Roman" w:hAnsi="Times New Roman" w:cs="Times New Roman"/>
+          <w:b/>
+          <w:sz w:val="24"/>
+          <w:szCs w:val="24"/>
+          <w:lang w:val="en-US"/>
+        </w:rPr>
+        <w:t>git</w:t>
+      </w:r>
+      <w:proofErr w:type="spellEnd"/>
+      <w:r>
+        <w:rPr>
+          <w:rFonts w:ascii="Times New Roman" w:hAnsi="Times New Roman" w:cs="Times New Roman"/>
+          <w:b/>
+          <w:sz w:val="24"/>
+          <w:szCs w:val="24"/>
+          <w:lang w:val="en-US"/>
+        </w:rPr>
+        <w:t xml:space="preserve"> merge &lt;branch name&gt;</w:t>
+      </w:r>
+    </w:p>
+    <w:p>
+      <w:pPr>
+        <w:rPr>
+          <w:rFonts w:ascii="Times New Roman" w:hAnsi="Times New Roman" w:cs="Times New Roman"/>
+          <w:b/>
+          <w:sz w:val="24"/>
+          <w:szCs w:val="24"/>
+          <w:lang w:val="en-US"/>
+        </w:rPr>
+      </w:pPr>
+      <w:r>
+        <w:rPr>
+          <w:rFonts w:ascii="Times New Roman" w:hAnsi="Times New Roman" w:cs="Times New Roman"/>
+          <w:b/>
+          <w:sz w:val="24"/>
+          <w:szCs w:val="24"/>
+          <w:lang w:val="en-US"/>
+        </w:rPr>
+        <w:t xml:space="preserve">To complete transfer one </w:t>
+      </w:r>
+      <w:proofErr w:type="spellStart"/>
+      <w:r>
+        <w:rPr>
+          <w:rFonts w:ascii="Times New Roman" w:hAnsi="Times New Roman" w:cs="Times New Roman"/>
+          <w:b/>
+          <w:sz w:val="24"/>
+          <w:szCs w:val="24"/>
+          <w:lang w:val="en-US"/>
+        </w:rPr>
+        <w:t>branh</w:t>
+      </w:r>
+      <w:proofErr w:type="spellEnd"/>
+      <w:r>
+        <w:rPr>
+          <w:rFonts w:ascii="Times New Roman" w:hAnsi="Times New Roman" w:cs="Times New Roman"/>
+          <w:b/>
+          <w:sz w:val="24"/>
+          <w:szCs w:val="24"/>
+          <w:lang w:val="en-US"/>
+        </w:rPr>
+        <w:t xml:space="preserve"> work to another: </w:t>
+      </w:r>
+      <w:proofErr w:type="spellStart"/>
+      <w:r>
+        <w:rPr>
+          <w:rFonts w:ascii="Times New Roman" w:hAnsi="Times New Roman" w:cs="Times New Roman"/>
+          <w:b/>
+          <w:sz w:val="24"/>
+          <w:szCs w:val="24"/>
+          <w:lang w:val="en-US"/>
+        </w:rPr>
+        <w:t>git</w:t>
+      </w:r>
+      <w:proofErr w:type="spellEnd"/>
+      <w:r>
+        <w:rPr>
+          <w:rFonts w:ascii="Times New Roman" w:hAnsi="Times New Roman" w:cs="Times New Roman"/>
+          <w:b/>
+          <w:sz w:val="24"/>
+          <w:szCs w:val="24"/>
+          <w:lang w:val="en-US"/>
+        </w:rPr>
+        <w:t xml:space="preserve"> rebase &lt;branch which data to transfer&gt;</w:t>
+      </w:r>
+    </w:p>
+    <w:p>
+      <w:pPr>
+        <w:jc w:val="center"/>
+        <w:rPr>
+          <w:rFonts w:ascii="Times New Roman" w:hAnsi="Times New Roman" w:cs="Times New Roman"/>
+          <w:b/>
+          <w:sz w:val="24"/>
+          <w:szCs w:val="24"/>
+          <w:lang w:val="en-US"/>
+        </w:rPr>
+      </w:pPr>
+      <w:proofErr w:type="spellStart"/>
+      <w:r>
+        <w:rPr>
+          <w:rFonts w:ascii="Times New Roman" w:hAnsi="Times New Roman" w:cs="Times New Roman"/>
+          <w:b/>
+          <w:sz w:val="24"/>
+          <w:szCs w:val="24"/>
+          <w:lang w:val="en-US"/>
+        </w:rPr>
+        <w:t>Git</w:t>
+      </w:r>
+      <w:proofErr w:type="spellEnd"/>
+      <w:r>
+        <w:rPr>
+          <w:rFonts w:ascii="Times New Roman" w:hAnsi="Times New Roman" w:cs="Times New Roman"/>
+          <w:b/>
+          <w:sz w:val="24"/>
+          <w:szCs w:val="24"/>
+          <w:lang w:val="en-US"/>
+        </w:rPr>
+        <w:t xml:space="preserve"> Stash</w:t>
+      </w:r>
+      <w:r>
+        <w:rPr>
+          <w:rFonts w:ascii="Times New Roman" w:hAnsi="Times New Roman" w:cs="Times New Roman"/>
+          <w:b/>
+          <w:sz w:val="24"/>
+          <w:szCs w:val="24"/>
+          <w:lang w:val="en-US"/>
+        </w:rPr>
+        <w:t xml:space="preserve"> Command</w:t>
+      </w:r>
+    </w:p>
+    <w:p>
+      <w:pPr>
+        <w:rPr>
+          <w:rFonts w:ascii="Times New Roman" w:hAnsi="Times New Roman" w:cs="Times New Roman"/>
+          <w:b/>
+          <w:sz w:val="24"/>
+          <w:szCs w:val="24"/>
+          <w:lang w:val="en-US"/>
+        </w:rPr>
+      </w:pPr>
+    </w:p>
+    <w:p>
+      <w:pPr>
+        <w:rPr>
+          <w:rFonts w:ascii="Times New Roman" w:hAnsi="Times New Roman" w:cs="Times New Roman"/>
+          <w:b/>
+          <w:sz w:val="24"/>
+          <w:szCs w:val="24"/>
+          <w:lang w:val="en-US"/>
+        </w:rPr>
+      </w:pPr>
+      <w:r>
+        <w:rPr>
+          <w:rFonts w:ascii="Times New Roman" w:hAnsi="Times New Roman" w:cs="Times New Roman"/>
+          <w:b/>
+          <w:sz w:val="24"/>
+          <w:szCs w:val="24"/>
+          <w:lang w:val="en-US"/>
+        </w:rPr>
+        <w:t xml:space="preserve">Locally save data without </w:t>
+      </w:r>
+      <w:proofErr w:type="spellStart"/>
+      <w:r>
+        <w:rPr>
+          <w:rFonts w:ascii="Times New Roman" w:hAnsi="Times New Roman" w:cs="Times New Roman"/>
+          <w:b/>
+          <w:sz w:val="24"/>
+          <w:szCs w:val="24"/>
+          <w:lang w:val="en-US"/>
+        </w:rPr>
+        <w:t>coomit</w:t>
+      </w:r>
+      <w:proofErr w:type="spellEnd"/>
+      <w:r>
+        <w:rPr>
+          <w:rFonts w:ascii="Times New Roman" w:hAnsi="Times New Roman" w:cs="Times New Roman"/>
+          <w:b/>
+          <w:sz w:val="24"/>
+          <w:szCs w:val="24"/>
+          <w:lang w:val="en-US"/>
+        </w:rPr>
+        <w:t xml:space="preserve"> to use stash: </w:t>
+      </w:r>
+      <w:proofErr w:type="spellStart"/>
+      <w:r>
+        <w:rPr>
+          <w:rFonts w:ascii="Times New Roman" w:hAnsi="Times New Roman" w:cs="Times New Roman"/>
+          <w:b/>
+          <w:sz w:val="24"/>
+          <w:szCs w:val="24"/>
+          <w:lang w:val="en-US"/>
+        </w:rPr>
+        <w:t>git</w:t>
+      </w:r>
+      <w:proofErr w:type="spellEnd"/>
+      <w:r>
+        <w:rPr>
+          <w:rFonts w:ascii="Times New Roman" w:hAnsi="Times New Roman" w:cs="Times New Roman"/>
+          <w:b/>
+          <w:sz w:val="24"/>
+          <w:szCs w:val="24"/>
+          <w:lang w:val="en-US"/>
+        </w:rPr>
+        <w:t xml:space="preserve"> stash</w:t>
+      </w:r>
+    </w:p>
+    <w:p>
+      <w:pPr>
+        <w:rPr>
+          <w:rFonts w:ascii="Times New Roman" w:hAnsi="Times New Roman" w:cs="Times New Roman"/>
+          <w:b/>
+          <w:sz w:val="24"/>
+          <w:szCs w:val="24"/>
+          <w:lang w:val="en-US"/>
+        </w:rPr>
+      </w:pPr>
+      <w:r>
+        <w:rPr>
+          <w:rFonts w:ascii="Times New Roman" w:hAnsi="Times New Roman" w:cs="Times New Roman"/>
+          <w:b/>
+          <w:sz w:val="24"/>
+          <w:szCs w:val="24"/>
+          <w:lang w:val="en-US"/>
+        </w:rPr>
+        <w:t xml:space="preserve">To stash data recover use: </w:t>
+      </w:r>
+      <w:proofErr w:type="spellStart"/>
+      <w:r>
+        <w:rPr>
+          <w:rFonts w:ascii="Times New Roman" w:hAnsi="Times New Roman" w:cs="Times New Roman"/>
+          <w:b/>
+          <w:sz w:val="24"/>
+          <w:szCs w:val="24"/>
+          <w:lang w:val="en-US"/>
+        </w:rPr>
+        <w:t>git</w:t>
+      </w:r>
+      <w:proofErr w:type="spellEnd"/>
+      <w:r>
+        <w:rPr>
+          <w:rFonts w:ascii="Times New Roman" w:hAnsi="Times New Roman" w:cs="Times New Roman"/>
+          <w:b/>
+          <w:sz w:val="24"/>
+          <w:szCs w:val="24"/>
+          <w:lang w:val="en-US"/>
+        </w:rPr>
+        <w:t xml:space="preserve"> stash pop</w:t>
+      </w:r>
+    </w:p>
+    <w:p>
+      <w:pPr>
+        <w:rPr>
+          <w:rFonts w:ascii="Times New Roman" w:hAnsi="Times New Roman" w:cs="Times New Roman"/>
+          <w:b/>
+          <w:sz w:val="24"/>
+          <w:szCs w:val="24"/>
+          <w:lang w:val="en-US"/>
+        </w:rPr>
+      </w:pPr>
+      <w:proofErr w:type="spellStart"/>
+      <w:r>
+        <w:rPr>
+          <w:rFonts w:ascii="Times New Roman" w:hAnsi="Times New Roman" w:cs="Times New Roman"/>
+          <w:b/>
+          <w:sz w:val="24"/>
+          <w:szCs w:val="24"/>
+          <w:lang w:val="en-US"/>
+        </w:rPr>
+        <w:t>Git</w:t>
+      </w:r>
+      <w:proofErr w:type="spellEnd"/>
+      <w:r>
+        <w:rPr>
+          <w:rFonts w:ascii="Times New Roman" w:hAnsi="Times New Roman" w:cs="Times New Roman"/>
+          <w:b/>
+          <w:sz w:val="24"/>
+          <w:szCs w:val="24"/>
+          <w:lang w:val="en-US"/>
+        </w:rPr>
+        <w:t xml:space="preserve"> stash list: </w:t>
+      </w:r>
+      <w:proofErr w:type="spellStart"/>
+      <w:r>
+        <w:rPr>
+          <w:rFonts w:ascii="Times New Roman" w:hAnsi="Times New Roman" w:cs="Times New Roman"/>
+          <w:b/>
+          <w:sz w:val="24"/>
+          <w:szCs w:val="24"/>
+          <w:lang w:val="en-US"/>
+        </w:rPr>
+        <w:t>git</w:t>
+      </w:r>
+      <w:proofErr w:type="spellEnd"/>
+      <w:r>
+        <w:rPr>
+          <w:rFonts w:ascii="Times New Roman" w:hAnsi="Times New Roman" w:cs="Times New Roman"/>
+          <w:b/>
+          <w:sz w:val="24"/>
+          <w:szCs w:val="24"/>
+          <w:lang w:val="en-US"/>
+        </w:rPr>
+        <w:t xml:space="preserve"> stash list</w:t>
+      </w:r>
+    </w:p>
+    <w:p>
+      <w:pPr>
+        <w:rPr>
+          <w:rFonts w:ascii="Times New Roman" w:hAnsi="Times New Roman" w:cs="Times New Roman"/>
+          <w:b/>
+          <w:sz w:val="24"/>
+          <w:szCs w:val="24"/>
+          <w:lang w:val="en-US"/>
+        </w:rPr>
+      </w:pPr>
+      <w:r>
+        <w:rPr>
+          <w:rFonts w:ascii="Times New Roman" w:hAnsi="Times New Roman" w:cs="Times New Roman"/>
+          <w:b/>
+          <w:sz w:val="24"/>
+          <w:szCs w:val="24"/>
+          <w:lang w:val="en-US"/>
+        </w:rPr>
+        <w:lastRenderedPageBreak/>
+        <w:t xml:space="preserve">Drop of stash: </w:t>
+      </w:r>
+      <w:proofErr w:type="spellStart"/>
+      <w:r>
+        <w:rPr>
+          <w:rFonts w:ascii="Times New Roman" w:hAnsi="Times New Roman" w:cs="Times New Roman"/>
+          <w:b/>
+          <w:sz w:val="24"/>
+          <w:szCs w:val="24"/>
+          <w:lang w:val="en-US"/>
+        </w:rPr>
+        <w:t>git</w:t>
+      </w:r>
+      <w:proofErr w:type="spellEnd"/>
+      <w:r>
+        <w:rPr>
+          <w:rFonts w:ascii="Times New Roman" w:hAnsi="Times New Roman" w:cs="Times New Roman"/>
+          <w:b/>
+          <w:sz w:val="24"/>
+          <w:szCs w:val="24"/>
+          <w:lang w:val="en-US"/>
+        </w:rPr>
+        <w:t xml:space="preserve"> stash drop</w:t>
+      </w:r>
+    </w:p>
+    <w:p>
+      <w:pPr>
+        <w:rPr>
+          <w:rFonts w:ascii="Times New Roman" w:hAnsi="Times New Roman" w:cs="Times New Roman"/>
+          <w:b/>
+          <w:sz w:val="24"/>
+          <w:szCs w:val="24"/>
+          <w:lang w:val="en-US"/>
+        </w:rPr>
+      </w:pPr>
+    </w:p>
+    <w:p>
+      <w:pPr>
+        <w:rPr>
+          <w:rFonts w:ascii="Times New Roman" w:hAnsi="Times New Roman" w:cs="Times New Roman"/>
+          <w:b/>
+          <w:sz w:val="24"/>
+          <w:szCs w:val="24"/>
+          <w:lang w:val="en-US"/>
+        </w:rPr>
+      </w:pPr>
+    </w:p>
+    <w:p>
+      <w:pPr>
+        <w:rPr>
+          <w:rFonts w:ascii="Times New Roman" w:hAnsi="Times New Roman" w:cs="Times New Roman"/>
+          <w:b/>
+          <w:sz w:val="24"/>
+          <w:szCs w:val="24"/>
+          <w:lang w:val="en-US"/>
+        </w:rPr>
+      </w:pPr>
+      <w:r>
+        <w:rPr>
+          <w:rFonts w:ascii="Times New Roman" w:hAnsi="Times New Roman" w:cs="Times New Roman"/>
+          <w:b/>
+          <w:sz w:val="24"/>
+          <w:szCs w:val="24"/>
+          <w:lang w:val="en-US"/>
+        </w:rPr>
+        <w:drawing>
+          <wp:inline distT="0" distB="0" distL="0" distR="0" wp14:anchorId="20D10C62" wp14:editId="13808BAD">
+            <wp:extent cx="5731510" cy="3126740"/>
+            <wp:effectExtent l="0" t="0" r="2540" b="0"/>
+            <wp:docPr id="1" name="Picture 1"/>
+            <wp:cNvGraphicFramePr>
+              <a:graphicFrameLocks xmlns:a="http://schemas.openxmlformats.org/drawingml/2006/main" noChangeAspect="1"/>
+            </wp:cNvGraphicFramePr>
+            <a:graphic xmlns:a="http://schemas.openxmlformats.org/drawingml/2006/main">
+              <a:graphicData uri="http://schemas.openxmlformats.org/drawingml/2006/picture">
+                <pic:pic xmlns:pic="http://schemas.openxmlformats.org/drawingml/2006/picture">
+                  <pic:nvPicPr>
+                    <pic:cNvPr id="1" name=""/>
+                    <pic:cNvPicPr/>
+                  </pic:nvPicPr>
+                  <pic:blipFill>
+                    <a:blip r:embed="rId4"/>
+                    <a:stretch>
+                      <a:fillRect/>
+                    </a:stretch>
+                  </pic:blipFill>
+                  <pic:spPr>
+                    <a:xfrm>
+                      <a:off x="0" y="0"/>
+                      <a:ext cx="5731510" cy="3126740"/>
+                    </a:xfrm>
+                    <a:prstGeom prst="rect">
+                      <a:avLst/>
+                    </a:prstGeom>
+                  </pic:spPr>
+                </pic:pic>
+              </a:graphicData>
+            </a:graphic>
+          </wp:inline>
+        </w:drawing>
+      </w:r>
       <w:bookmarkStart w:id="0" w:name="_GoBack"/>
       <w:bookmarkEnd w:id="0"/>
-    </w:p>
-    <w:p>
-      <w:pPr>
-        <w:rPr>
-          <w:rFonts w:ascii="Times New Roman" w:hAnsi="Times New Roman" w:cs="Times New Roman"/>
-          <w:b/>
-          <w:sz w:val="24"/>
-          <w:szCs w:val="24"/>
-          <w:lang w:val="en-US"/>
-        </w:rPr>
-      </w:pPr>
-    </w:p>
-    <w:p>
-      <w:pPr>
-        <w:rPr>
-          <w:rFonts w:ascii="Times New Roman" w:hAnsi="Times New Roman" w:cs="Times New Roman"/>
-          <w:b/>
-          <w:sz w:val="24"/>
-          <w:szCs w:val="24"/>
-          <w:lang w:val="en-US"/>
-        </w:rPr>
-      </w:pPr>
     </w:p>
     <w:p>
       <w:pPr>

</xml_diff>